<commit_message>
some small changes to get the code running for the presentation and also updateted the presentation text
</commit_message>
<xml_diff>
--- a/Presentation/Text_for_video.docx
+++ b/Presentation/Text_for_video.docx
@@ -2,7 +2,645 @@
 <file path=word/document.xml><?xml version="1.0" encoding="utf-8"?>
 <w:document xmlns:wpc="http://schemas.microsoft.com/office/word/2010/wordprocessingCanvas" xmlns:cx="http://schemas.microsoft.com/office/drawing/2014/chartex" xmlns:cx1="http://schemas.microsoft.com/office/drawing/2015/9/8/chartex" xmlns:cx2="http://schemas.microsoft.com/office/drawing/2015/10/21/chartex" xmlns:cx3="http://schemas.microsoft.com/office/drawing/2016/5/9/chartex" xmlns:cx4="http://schemas.microsoft.com/office/drawing/2016/5/10/chartex" xmlns:cx5="http://schemas.microsoft.com/office/drawing/2016/5/11/chartex" xmlns:cx6="http://schemas.microsoft.com/office/drawing/2016/5/12/chartex" xmlns:cx7="http://schemas.microsoft.com/office/drawing/2016/5/13/chartex" xmlns:cx8="http://schemas.microsoft.com/office/drawing/2016/5/14/chartex" xmlns:mc="http://schemas.openxmlformats.org/markup-compatibility/2006" xmlns:aink="http://schemas.microsoft.com/office/drawing/2016/ink" xmlns:am3d="http://schemas.microsoft.com/office/drawing/2017/model3d" xmlns:o="urn:schemas-microsoft-com:office:office" xmlns:r="http://schemas.openxmlformats.org/officeDocument/2006/relationships" xmlns:m="http://schemas.openxmlformats.org/officeDocument/2006/math" xmlns:v="urn:schemas-microsoft-com:vml" xmlns:wp14="http://schemas.microsoft.com/office/word/2010/wordprocessingDrawing" xmlns:wp="http://schemas.openxmlformats.org/drawingml/2006/wordprocessingDrawing" xmlns:w10="urn:schemas-microsoft-com:office:word" xmlns:w="http://schemas.openxmlformats.org/wordprocessingml/2006/main" xmlns:w14="http://schemas.microsoft.com/office/word/2010/wordml" xmlns:w15="http://schemas.microsoft.com/office/word/2012/wordml" xmlns:w16cex="http://schemas.microsoft.com/office/word/2018/wordml/cex" xmlns:w16cid="http://schemas.microsoft.com/office/word/2016/wordml/cid" xmlns:w16="http://schemas.microsoft.com/office/word/2018/wordml" xmlns:w16sdtdh="http://schemas.microsoft.com/office/word/2020/wordml/sdtdatahash" xmlns:w16se="http://schemas.microsoft.com/office/word/2015/wordml/symex" xmlns:wpg="http://schemas.microsoft.com/office/word/2010/wordprocessingGroup" xmlns:wpi="http://schemas.microsoft.com/office/word/2010/wordprocessingInk" xmlns:wne="http://schemas.microsoft.com/office/word/2006/wordml" xmlns:wps="http://schemas.microsoft.com/office/word/2010/wordprocessingShape" mc:Ignorable="w14 w15 w16se w16cid w16 w16cex w16sdtdh wp14">
   <w:body>
-    <w:p/>
+    <w:p>
+      <w:pPr>
+        <w:rPr>
+          <w:lang w:val="en-GB"/>
+        </w:rPr>
+      </w:pPr>
+      <w:r>
+        <w:rPr>
+          <w:lang w:val="en-GB"/>
+        </w:rPr>
+        <w:t>Beginning</w:t>
+      </w:r>
+      <w:r>
+        <w:rPr>
+          <w:lang w:val="en-GB"/>
+        </w:rPr>
+        <w:t>:</w:t>
+      </w:r>
+    </w:p>
+    <w:p>
+      <w:pPr>
+        <w:rPr>
+          <w:lang w:val="en-GB"/>
+        </w:rPr>
+      </w:pPr>
+      <w:r>
+        <w:rPr>
+          <w:lang w:val="en-GB"/>
+        </w:rPr>
+        <w:t>Collecting the data from twitter</w:t>
+      </w:r>
+      <w:r>
+        <w:rPr>
+          <w:lang w:val="en-GB"/>
+        </w:rPr>
+        <w:t>:</w:t>
+      </w:r>
+    </w:p>
+    <w:p>
+      <w:pPr>
+        <w:rPr>
+          <w:lang w:val="en-GB"/>
+        </w:rPr>
+      </w:pPr>
+      <w:r>
+        <w:rPr>
+          <w:lang w:val="en-GB"/>
+        </w:rPr>
+        <w:t xml:space="preserve">After some research we found a file containing all </w:t>
+      </w:r>
+      <w:r>
+        <w:rPr>
+          <w:lang w:val="en-GB"/>
+        </w:rPr>
+        <w:t>twitter</w:t>
+      </w:r>
+      <w:r>
+        <w:rPr>
+          <w:lang w:val="en-GB"/>
+        </w:rPr>
+        <w:t xml:space="preserve"> </w:t>
+      </w:r>
+      <w:r>
+        <w:rPr>
+          <w:lang w:val="en-GB"/>
+        </w:rPr>
+        <w:t>a</w:t>
+      </w:r>
+      <w:r>
+        <w:rPr>
+          <w:lang w:val="en-GB"/>
+        </w:rPr>
+        <w:t>c</w:t>
+      </w:r>
+      <w:r>
+        <w:rPr>
+          <w:lang w:val="en-GB"/>
+        </w:rPr>
+        <w:t>count</w:t>
+      </w:r>
+      <w:r>
+        <w:rPr>
+          <w:lang w:val="en-GB"/>
+        </w:rPr>
+        <w:t xml:space="preserve"> names</w:t>
+      </w:r>
+      <w:r>
+        <w:rPr>
+          <w:lang w:val="en-GB"/>
+        </w:rPr>
+        <w:t xml:space="preserve"> </w:t>
+      </w:r>
+      <w:r>
+        <w:rPr>
+          <w:lang w:val="en-GB"/>
+        </w:rPr>
+        <w:t>for</w:t>
+      </w:r>
+      <w:r>
+        <w:rPr>
+          <w:lang w:val="en-GB"/>
+        </w:rPr>
+        <w:t xml:space="preserve"> members </w:t>
+      </w:r>
+      <w:r>
+        <w:rPr>
+          <w:lang w:val="en-GB"/>
+        </w:rPr>
+        <w:t>of</w:t>
+      </w:r>
+      <w:r>
+        <w:rPr>
+          <w:lang w:val="en-GB"/>
+        </w:rPr>
+        <w:t xml:space="preserve"> the German Bundestag with their</w:t>
+      </w:r>
+      <w:r>
+        <w:rPr>
+          <w:lang w:val="en-GB"/>
+        </w:rPr>
+        <w:t xml:space="preserve"> respective</w:t>
+      </w:r>
+      <w:r>
+        <w:rPr>
+          <w:lang w:val="en-GB"/>
+        </w:rPr>
+        <w:t xml:space="preserve"> party. This file ha</w:t>
+      </w:r>
+      <w:r>
+        <w:rPr>
+          <w:lang w:val="en-GB"/>
+        </w:rPr>
+        <w:t>d</w:t>
+      </w:r>
+      <w:r>
+        <w:rPr>
+          <w:lang w:val="en-GB"/>
+        </w:rPr>
+        <w:t xml:space="preserve"> some </w:t>
+      </w:r>
+      <w:r>
+        <w:rPr>
+          <w:lang w:val="en-GB"/>
+        </w:rPr>
+        <w:t>formatting</w:t>
+      </w:r>
+      <w:r>
+        <w:rPr>
+          <w:lang w:val="en-GB"/>
+        </w:rPr>
+        <w:t xml:space="preserve"> </w:t>
+      </w:r>
+      <w:r>
+        <w:rPr>
+          <w:lang w:val="en-GB"/>
+        </w:rPr>
+        <w:t>errors</w:t>
+      </w:r>
+      <w:r>
+        <w:rPr>
+          <w:lang w:val="en-GB"/>
+        </w:rPr>
+        <w:t xml:space="preserve"> which we had to clean up</w:t>
+      </w:r>
+      <w:r>
+        <w:rPr>
+          <w:lang w:val="en-GB"/>
+        </w:rPr>
+        <w:t xml:space="preserve"> before using it</w:t>
+      </w:r>
+      <w:r>
+        <w:rPr>
+          <w:lang w:val="en-GB"/>
+        </w:rPr>
+        <w:t xml:space="preserve">.  </w:t>
+      </w:r>
+    </w:p>
+    <w:p>
+      <w:pPr>
+        <w:rPr>
+          <w:lang w:val="en-GB"/>
+        </w:rPr>
+      </w:pPr>
+      <w:r>
+        <w:rPr>
+          <w:lang w:val="en-GB"/>
+        </w:rPr>
+        <w:t xml:space="preserve">For </w:t>
+      </w:r>
+      <w:r>
+        <w:rPr>
+          <w:lang w:val="en-GB"/>
+        </w:rPr>
+        <w:t>downloading</w:t>
+      </w:r>
+      <w:r>
+        <w:rPr>
+          <w:lang w:val="en-GB"/>
+        </w:rPr>
+        <w:t xml:space="preserve"> the </w:t>
+      </w:r>
+      <w:r>
+        <w:rPr>
+          <w:lang w:val="en-GB"/>
+        </w:rPr>
+        <w:t xml:space="preserve">required </w:t>
+      </w:r>
+      <w:r>
+        <w:rPr>
+          <w:lang w:val="en-GB"/>
+        </w:rPr>
+        <w:t xml:space="preserve">data from twitter we decided to use the opensource framework selenium in combination with google chrome as web browser. This setup allowed us </w:t>
+      </w:r>
+      <w:r>
+        <w:rPr>
+          <w:lang w:val="en-GB"/>
+        </w:rPr>
+        <w:t xml:space="preserve">to download as many tweets as we wanted with all </w:t>
+      </w:r>
+      <w:r>
+        <w:rPr>
+          <w:lang w:val="en-GB"/>
+        </w:rPr>
+        <w:t xml:space="preserve">of the </w:t>
+      </w:r>
+      <w:r>
+        <w:rPr>
+          <w:lang w:val="en-GB"/>
+        </w:rPr>
+        <w:t xml:space="preserve">metadata </w:t>
+      </w:r>
+      <w:r>
+        <w:rPr>
+          <w:lang w:val="en-GB"/>
+        </w:rPr>
+        <w:t>visible on Twitter.</w:t>
+      </w:r>
+      <w:r>
+        <w:rPr>
+          <w:lang w:val="en-GB"/>
+        </w:rPr>
+        <w:t xml:space="preserve"> </w:t>
+      </w:r>
+      <w:r>
+        <w:rPr>
+          <w:lang w:val="en-GB"/>
+        </w:rPr>
+        <w:t xml:space="preserve"> </w:t>
+      </w:r>
+    </w:p>
+    <w:p>
+      <w:pPr>
+        <w:rPr>
+          <w:lang w:val="en-GB"/>
+        </w:rPr>
+      </w:pPr>
+      <w:r>
+        <w:rPr>
+          <w:lang w:val="en-GB"/>
+        </w:rPr>
+        <w:t xml:space="preserve">Because the twitter page is not loaded all at once </w:t>
+      </w:r>
+      <w:r>
+        <w:rPr>
+          <w:lang w:val="en-GB"/>
+        </w:rPr>
+        <w:t xml:space="preserve">but continuously as you scroll down, </w:t>
+      </w:r>
+      <w:r>
+        <w:rPr>
+          <w:lang w:val="en-GB"/>
+        </w:rPr>
+        <w:t>we had to imitate a real user scrolling down the page.</w:t>
+      </w:r>
+      <w:r>
+        <w:rPr>
+          <w:lang w:val="en-GB"/>
+        </w:rPr>
+        <w:t xml:space="preserve"> For </w:t>
+      </w:r>
+      <w:r>
+        <w:rPr>
+          <w:lang w:val="en-GB"/>
+        </w:rPr>
+        <w:t xml:space="preserve">implementing this, </w:t>
+      </w:r>
+      <w:r>
+        <w:rPr>
+          <w:lang w:val="en-GB"/>
+        </w:rPr>
+        <w:t>we</w:t>
+      </w:r>
+      <w:r>
+        <w:rPr>
+          <w:lang w:val="en-GB"/>
+        </w:rPr>
+        <w:t xml:space="preserve"> used selenium to </w:t>
+      </w:r>
+      <w:r>
+        <w:rPr>
+          <w:lang w:val="en-GB"/>
+        </w:rPr>
+        <w:t xml:space="preserve">scroll to the end of the </w:t>
+      </w:r>
+      <w:r>
+        <w:rPr>
+          <w:lang w:val="en-GB"/>
+        </w:rPr>
+        <w:t>current view</w:t>
+      </w:r>
+      <w:r>
+        <w:rPr>
+          <w:lang w:val="en-GB"/>
+        </w:rPr>
+        <w:t xml:space="preserve"> and wait a certain amount of time for the page to load new content. </w:t>
+      </w:r>
+      <w:r>
+        <w:rPr>
+          <w:lang w:val="en-GB"/>
+        </w:rPr>
+        <w:t>To</w:t>
+      </w:r>
+      <w:r>
+        <w:rPr>
+          <w:lang w:val="en-GB"/>
+        </w:rPr>
+        <w:t xml:space="preserve"> find the </w:t>
+      </w:r>
+      <w:r>
+        <w:rPr>
+          <w:lang w:val="en-GB"/>
+        </w:rPr>
+        <w:t>ideal</w:t>
+      </w:r>
+      <w:r>
+        <w:rPr>
+          <w:lang w:val="en-GB"/>
+        </w:rPr>
+        <w:t xml:space="preserve"> </w:t>
+      </w:r>
+      <w:r>
+        <w:rPr>
+          <w:lang w:val="en-GB"/>
+        </w:rPr>
+        <w:t>time to wait</w:t>
+      </w:r>
+      <w:r>
+        <w:rPr>
+          <w:lang w:val="en-GB"/>
+        </w:rPr>
+        <w:t xml:space="preserve"> </w:t>
+      </w:r>
+      <w:r>
+        <w:rPr>
+          <w:lang w:val="en-GB"/>
+        </w:rPr>
+        <w:t xml:space="preserve">we had to </w:t>
+      </w:r>
+      <w:r>
+        <w:rPr>
+          <w:lang w:val="en-GB"/>
+        </w:rPr>
+        <w:t xml:space="preserve">assess </w:t>
+      </w:r>
+      <w:r>
+        <w:rPr>
+          <w:lang w:val="en-GB"/>
+        </w:rPr>
+        <w:t xml:space="preserve">the </w:t>
+      </w:r>
+      <w:r>
+        <w:rPr>
+          <w:lang w:val="en-GB"/>
+        </w:rPr>
+        <w:t>trade-off</w:t>
+      </w:r>
+      <w:r>
+        <w:rPr>
+          <w:lang w:val="en-GB"/>
+        </w:rPr>
+        <w:t xml:space="preserve"> between </w:t>
+      </w:r>
+      <w:r>
+        <w:rPr>
+          <w:lang w:val="en-GB"/>
+        </w:rPr>
+        <w:t>increasing the runtime and</w:t>
+      </w:r>
+      <w:r>
+        <w:rPr>
+          <w:lang w:val="en-GB"/>
+        </w:rPr>
+        <w:t xml:space="preserve"> </w:t>
+      </w:r>
+      <w:r>
+        <w:rPr>
+          <w:lang w:val="en-GB"/>
+        </w:rPr>
+        <w:t xml:space="preserve">the </w:t>
+      </w:r>
+      <w:r>
+        <w:rPr>
+          <w:lang w:val="en-GB"/>
+        </w:rPr>
+        <w:t xml:space="preserve">risk </w:t>
+      </w:r>
+      <w:r>
+        <w:rPr>
+          <w:lang w:val="en-GB"/>
+        </w:rPr>
+        <w:t xml:space="preserve">of </w:t>
+      </w:r>
+      <w:r>
+        <w:rPr>
+          <w:lang w:val="en-GB"/>
+        </w:rPr>
+        <w:t xml:space="preserve">losing some </w:t>
+      </w:r>
+      <w:r>
+        <w:rPr>
+          <w:lang w:val="en-GB"/>
+        </w:rPr>
+        <w:t>tweets</w:t>
+      </w:r>
+      <w:r>
+        <w:rPr>
+          <w:lang w:val="en-GB"/>
+        </w:rPr>
+        <w:t xml:space="preserve"> because they weren’t loaded in that short amount of time</w:t>
+      </w:r>
+      <w:r>
+        <w:rPr>
+          <w:lang w:val="en-GB"/>
+        </w:rPr>
+        <w:t xml:space="preserve">. </w:t>
+      </w:r>
+      <w:r>
+        <w:rPr>
+          <w:lang w:val="en-GB"/>
+        </w:rPr>
+        <w:t>W</w:t>
+      </w:r>
+      <w:r>
+        <w:rPr>
+          <w:lang w:val="en-GB"/>
+        </w:rPr>
+        <w:t xml:space="preserve">e </w:t>
+      </w:r>
+      <w:r>
+        <w:rPr>
+          <w:lang w:val="en-GB"/>
+        </w:rPr>
+        <w:t xml:space="preserve">still </w:t>
+      </w:r>
+      <w:r>
+        <w:rPr>
+          <w:lang w:val="en-GB"/>
+        </w:rPr>
+        <w:t xml:space="preserve">noticed that we didn’t get all </w:t>
+      </w:r>
+      <w:r>
+        <w:rPr>
+          <w:lang w:val="en-GB"/>
+        </w:rPr>
+        <w:t>of the tweets in the first run so we decided to do another run in a different network and combine the results.</w:t>
+      </w:r>
+    </w:p>
+    <w:p>
+      <w:pPr>
+        <w:rPr>
+          <w:lang w:val="en-GB"/>
+        </w:rPr>
+      </w:pPr>
+      <w:r>
+        <w:rPr>
+          <w:lang w:val="en-GB"/>
+        </w:rPr>
+        <w:t xml:space="preserve">Here is an overview of the two runs which shows doing </w:t>
+      </w:r>
+      <w:r>
+        <w:rPr>
+          <w:lang w:val="en-GB"/>
+        </w:rPr>
+        <w:t>a</w:t>
+      </w:r>
+      <w:r>
+        <w:rPr>
+          <w:lang w:val="en-GB"/>
+        </w:rPr>
+        <w:t xml:space="preserve"> second run increased the total number of tweets by </w:t>
+      </w:r>
+      <w:r>
+        <w:rPr>
+          <w:lang w:val="en-GB"/>
+        </w:rPr>
+        <w:t>5</w:t>
+      </w:r>
+      <w:r>
+        <w:rPr>
+          <w:lang w:val="en-GB"/>
+        </w:rPr>
+        <w:t xml:space="preserve">%. </w:t>
+      </w:r>
+      <w:r>
+        <w:rPr>
+          <w:lang w:val="en-GB"/>
+        </w:rPr>
+        <w:t>Because this value is so low, we assume that we got nearly all the data.</w:t>
+      </w:r>
+    </w:p>
+    <w:p>
+      <w:pPr>
+        <w:rPr>
+          <w:lang w:val="en-GB"/>
+        </w:rPr>
+      </w:pPr>
+      <w:r>
+        <w:rPr>
+          <w:lang w:val="en-GB"/>
+        </w:rPr>
+        <w:t>For every politician we created an own CSV-file containing the username</w:t>
+      </w:r>
+      <w:r>
+        <w:rPr>
+          <w:lang w:val="en-GB"/>
+        </w:rPr>
+        <w:t>,</w:t>
+      </w:r>
+      <w:r>
+        <w:rPr>
+          <w:lang w:val="en-GB"/>
+        </w:rPr>
+        <w:t xml:space="preserve"> </w:t>
+      </w:r>
+      <w:proofErr w:type="spellStart"/>
+      <w:r>
+        <w:rPr>
+          <w:lang w:val="en-GB"/>
+        </w:rPr>
+        <w:t>p</w:t>
+      </w:r>
+      <w:r>
+        <w:rPr>
+          <w:lang w:val="en-GB"/>
+        </w:rPr>
+        <w:t>ost</w:t>
+      </w:r>
+      <w:r>
+        <w:rPr>
+          <w:lang w:val="en-GB"/>
+        </w:rPr>
+        <w:t xml:space="preserve"> d</w:t>
+      </w:r>
+      <w:r>
+        <w:rPr>
+          <w:lang w:val="en-GB"/>
+        </w:rPr>
+        <w:t>ate</w:t>
+      </w:r>
+      <w:proofErr w:type="spellEnd"/>
+      <w:r>
+        <w:rPr>
+          <w:lang w:val="en-GB"/>
+        </w:rPr>
+        <w:t>,</w:t>
+      </w:r>
+      <w:r>
+        <w:rPr>
+          <w:lang w:val="en-GB"/>
+        </w:rPr>
+        <w:t xml:space="preserve"> text of the tweet</w:t>
+      </w:r>
+      <w:r>
+        <w:rPr>
+          <w:lang w:val="en-GB"/>
+        </w:rPr>
+        <w:t>,</w:t>
+      </w:r>
+      <w:r>
+        <w:rPr>
+          <w:lang w:val="en-GB"/>
+        </w:rPr>
+        <w:t xml:space="preserve"> the number of replies, retweets and likes. From these files we created several </w:t>
+      </w:r>
+      <w:proofErr w:type="spellStart"/>
+      <w:r>
+        <w:rPr>
+          <w:lang w:val="en-GB"/>
+        </w:rPr>
+        <w:t>numpy</w:t>
+      </w:r>
+      <w:proofErr w:type="spellEnd"/>
+      <w:r>
+        <w:rPr>
+          <w:lang w:val="en-GB"/>
+        </w:rPr>
+        <w:t xml:space="preserve"> arrays for training and testing, in which we deleted all retweets to guarantee that all texts were written by the </w:t>
+      </w:r>
+      <w:proofErr w:type="spellStart"/>
+      <w:r>
+        <w:rPr>
+          <w:lang w:val="en-GB"/>
+        </w:rPr>
+        <w:t>politician.</w:t>
+      </w:r>
+      <w:r>
+        <w:rPr>
+          <w:lang w:val="en-GB"/>
+        </w:rPr>
+        <w:t>o</w:t>
+      </w:r>
+      <w:proofErr w:type="spellEnd"/>
+    </w:p>
+    <w:p>
+      <w:pPr>
+        <w:rPr>
+          <w:lang w:val="en-GB"/>
+        </w:rPr>
+      </w:pPr>
+      <w:r>
+        <w:rPr>
+          <w:lang w:val="en-GB"/>
+        </w:rPr>
+        <w:t>223457</w:t>
+      </w:r>
+    </w:p>
+    <w:p>
+      <w:pPr>
+        <w:rPr>
+          <w:lang w:val="en-GB"/>
+        </w:rPr>
+      </w:pPr>
+      <w:r>
+        <w:rPr>
+          <w:lang w:val="en-GB"/>
+        </w:rPr>
+        <w:t>235939</w:t>
+      </w:r>
+    </w:p>
     <w:sectPr>
       <w:pgSz w:w="11906" w:h="16838"/>
       <w:pgMar w:top="1440" w:right="1440" w:bottom="1440" w:left="1440" w:header="708" w:footer="708" w:gutter="0"/>
@@ -11,6 +649,127 @@
     </w:sectPr>
   </w:body>
 </w:document>
+</file>
+
+<file path=word/numbering.xml><?xml version="1.0" encoding="utf-8"?>
+<w:numbering xmlns:wpc="http://schemas.microsoft.com/office/word/2010/wordprocessingCanvas" xmlns:cx="http://schemas.microsoft.com/office/drawing/2014/chartex" xmlns:cx1="http://schemas.microsoft.com/office/drawing/2015/9/8/chartex" xmlns:cx2="http://schemas.microsoft.com/office/drawing/2015/10/21/chartex" xmlns:cx3="http://schemas.microsoft.com/office/drawing/2016/5/9/chartex" xmlns:cx4="http://schemas.microsoft.com/office/drawing/2016/5/10/chartex" xmlns:cx5="http://schemas.microsoft.com/office/drawing/2016/5/11/chartex" xmlns:cx6="http://schemas.microsoft.com/office/drawing/2016/5/12/chartex" xmlns:cx7="http://schemas.microsoft.com/office/drawing/2016/5/13/chartex" xmlns:cx8="http://schemas.microsoft.com/office/drawing/2016/5/14/chartex" xmlns:mc="http://schemas.openxmlformats.org/markup-compatibility/2006" xmlns:aink="http://schemas.microsoft.com/office/drawing/2016/ink" xmlns:am3d="http://schemas.microsoft.com/office/drawing/2017/model3d" xmlns:o="urn:schemas-microsoft-com:office:office" xmlns:r="http://schemas.openxmlformats.org/officeDocument/2006/relationships" xmlns:m="http://schemas.openxmlformats.org/officeDocument/2006/math" xmlns:v="urn:schemas-microsoft-com:vml" xmlns:wp14="http://schemas.microsoft.com/office/word/2010/wordprocessingDrawing" xmlns:wp="http://schemas.openxmlformats.org/drawingml/2006/wordprocessingDrawing" xmlns:w10="urn:schemas-microsoft-com:office:word" xmlns:w="http://schemas.openxmlformats.org/wordprocessingml/2006/main" xmlns:w14="http://schemas.microsoft.com/office/word/2010/wordml" xmlns:w15="http://schemas.microsoft.com/office/word/2012/wordml" xmlns:w16cex="http://schemas.microsoft.com/office/word/2018/wordml/cex" xmlns:w16cid="http://schemas.microsoft.com/office/word/2016/wordml/cid" xmlns:w16="http://schemas.microsoft.com/office/word/2018/wordml" xmlns:w16sdtdh="http://schemas.microsoft.com/office/word/2020/wordml/sdtdatahash" xmlns:w16se="http://schemas.microsoft.com/office/word/2015/wordml/symex" xmlns:wpg="http://schemas.microsoft.com/office/word/2010/wordprocessingGroup" xmlns:wpi="http://schemas.microsoft.com/office/word/2010/wordprocessingInk" xmlns:wne="http://schemas.microsoft.com/office/word/2006/wordml" xmlns:wps="http://schemas.microsoft.com/office/word/2010/wordprocessingShape" mc:Ignorable="w14 w15 w16se w16cid w16 w16cex w16sdtdh wp14">
+  <w:abstractNum w:abstractNumId="0" w15:restartNumberingAfterBreak="0">
+    <w:nsid w:val="0DB34D89"/>
+    <w:multiLevelType w:val="hybridMultilevel"/>
+    <w:tmpl w:val="712079CC"/>
+    <w:lvl w:ilvl="0" w:tplc="2CE23D12">
+      <w:start w:val="1"/>
+      <w:numFmt w:val="decimal"/>
+      <w:lvlText w:val="%1."/>
+      <w:lvlJc w:val="left"/>
+      <w:pPr>
+        <w:tabs>
+          <w:tab w:val="num" w:pos="720"/>
+        </w:tabs>
+        <w:ind w:left="720" w:hanging="360"/>
+      </w:pPr>
+    </w:lvl>
+    <w:lvl w:ilvl="1" w:tplc="6622C1CA" w:tentative="1">
+      <w:start w:val="1"/>
+      <w:numFmt w:val="decimal"/>
+      <w:lvlText w:val="%2."/>
+      <w:lvlJc w:val="left"/>
+      <w:pPr>
+        <w:tabs>
+          <w:tab w:val="num" w:pos="1440"/>
+        </w:tabs>
+        <w:ind w:left="1440" w:hanging="360"/>
+      </w:pPr>
+    </w:lvl>
+    <w:lvl w:ilvl="2" w:tplc="FDA8A850" w:tentative="1">
+      <w:start w:val="1"/>
+      <w:numFmt w:val="decimal"/>
+      <w:lvlText w:val="%3."/>
+      <w:lvlJc w:val="left"/>
+      <w:pPr>
+        <w:tabs>
+          <w:tab w:val="num" w:pos="2160"/>
+        </w:tabs>
+        <w:ind w:left="2160" w:hanging="360"/>
+      </w:pPr>
+    </w:lvl>
+    <w:lvl w:ilvl="3" w:tplc="9CF60416" w:tentative="1">
+      <w:start w:val="1"/>
+      <w:numFmt w:val="decimal"/>
+      <w:lvlText w:val="%4."/>
+      <w:lvlJc w:val="left"/>
+      <w:pPr>
+        <w:tabs>
+          <w:tab w:val="num" w:pos="2880"/>
+        </w:tabs>
+        <w:ind w:left="2880" w:hanging="360"/>
+      </w:pPr>
+    </w:lvl>
+    <w:lvl w:ilvl="4" w:tplc="FAAE9F16" w:tentative="1">
+      <w:start w:val="1"/>
+      <w:numFmt w:val="decimal"/>
+      <w:lvlText w:val="%5."/>
+      <w:lvlJc w:val="left"/>
+      <w:pPr>
+        <w:tabs>
+          <w:tab w:val="num" w:pos="3600"/>
+        </w:tabs>
+        <w:ind w:left="3600" w:hanging="360"/>
+      </w:pPr>
+    </w:lvl>
+    <w:lvl w:ilvl="5" w:tplc="A4284192" w:tentative="1">
+      <w:start w:val="1"/>
+      <w:numFmt w:val="decimal"/>
+      <w:lvlText w:val="%6."/>
+      <w:lvlJc w:val="left"/>
+      <w:pPr>
+        <w:tabs>
+          <w:tab w:val="num" w:pos="4320"/>
+        </w:tabs>
+        <w:ind w:left="4320" w:hanging="360"/>
+      </w:pPr>
+    </w:lvl>
+    <w:lvl w:ilvl="6" w:tplc="FF6A12D6" w:tentative="1">
+      <w:start w:val="1"/>
+      <w:numFmt w:val="decimal"/>
+      <w:lvlText w:val="%7."/>
+      <w:lvlJc w:val="left"/>
+      <w:pPr>
+        <w:tabs>
+          <w:tab w:val="num" w:pos="5040"/>
+        </w:tabs>
+        <w:ind w:left="5040" w:hanging="360"/>
+      </w:pPr>
+    </w:lvl>
+    <w:lvl w:ilvl="7" w:tplc="F34420BE" w:tentative="1">
+      <w:start w:val="1"/>
+      <w:numFmt w:val="decimal"/>
+      <w:lvlText w:val="%8."/>
+      <w:lvlJc w:val="left"/>
+      <w:pPr>
+        <w:tabs>
+          <w:tab w:val="num" w:pos="5760"/>
+        </w:tabs>
+        <w:ind w:left="5760" w:hanging="360"/>
+      </w:pPr>
+    </w:lvl>
+    <w:lvl w:ilvl="8" w:tplc="864EC69C" w:tentative="1">
+      <w:start w:val="1"/>
+      <w:numFmt w:val="decimal"/>
+      <w:lvlText w:val="%9."/>
+      <w:lvlJc w:val="left"/>
+      <w:pPr>
+        <w:tabs>
+          <w:tab w:val="num" w:pos="6480"/>
+        </w:tabs>
+        <w:ind w:left="6480" w:hanging="360"/>
+      </w:pPr>
+    </w:lvl>
+  </w:abstractNum>
+  <w:num w:numId="1">
+    <w:abstractNumId w:val="0"/>
+  </w:num>
+</w:numbering>
 </file>
 
 <file path=word/styles.xml><?xml version="1.0" encoding="utf-8"?>

</xml_diff>

<commit_message>
updated text for presentation
</commit_message>
<xml_diff>
--- a/Presentation/Text_for_video.docx
+++ b/Presentation/Text_for_video.docx
@@ -1,10 +1,9 @@
 
 <file path=word/document.xml><?xml version="1.0" encoding="utf-8"?>
-<w:document xmlns:o="urn:schemas-microsoft-com:office:office" xmlns:r="http://schemas.openxmlformats.org/officeDocument/2006/relationships" xmlns:v="urn:schemas-microsoft-com:vml" xmlns:w="http://schemas.openxmlformats.org/wordprocessingml/2006/main" xmlns:w10="urn:schemas-microsoft-com:office:word" xmlns:wp="http://schemas.openxmlformats.org/drawingml/2006/wordprocessingDrawing" xmlns:wps="http://schemas.microsoft.com/office/word/2010/wordprocessingShape" xmlns:wpg="http://schemas.microsoft.com/office/word/2010/wordprocessingGroup" xmlns:mc="http://schemas.openxmlformats.org/markup-compatibility/2006" xmlns:wp14="http://schemas.microsoft.com/office/word/2010/wordprocessingDrawing" xmlns:w14="http://schemas.microsoft.com/office/word/2010/wordml" mc:Ignorable="w14 wp14">
+<w:document xmlns:wpc="http://schemas.microsoft.com/office/word/2010/wordprocessingCanvas" xmlns:cx="http://schemas.microsoft.com/office/drawing/2014/chartex" xmlns:cx1="http://schemas.microsoft.com/office/drawing/2015/9/8/chartex" xmlns:cx2="http://schemas.microsoft.com/office/drawing/2015/10/21/chartex" xmlns:cx3="http://schemas.microsoft.com/office/drawing/2016/5/9/chartex" xmlns:cx4="http://schemas.microsoft.com/office/drawing/2016/5/10/chartex" xmlns:cx5="http://schemas.microsoft.com/office/drawing/2016/5/11/chartex" xmlns:cx6="http://schemas.microsoft.com/office/drawing/2016/5/12/chartex" xmlns:cx7="http://schemas.microsoft.com/office/drawing/2016/5/13/chartex" xmlns:cx8="http://schemas.microsoft.com/office/drawing/2016/5/14/chartex" xmlns:mc="http://schemas.openxmlformats.org/markup-compatibility/2006" xmlns:aink="http://schemas.microsoft.com/office/drawing/2016/ink" xmlns:am3d="http://schemas.microsoft.com/office/drawing/2017/model3d" xmlns:o="urn:schemas-microsoft-com:office:office" xmlns:r="http://schemas.openxmlformats.org/officeDocument/2006/relationships" xmlns:m="http://schemas.openxmlformats.org/officeDocument/2006/math" xmlns:v="urn:schemas-microsoft-com:vml" xmlns:wp14="http://schemas.microsoft.com/office/word/2010/wordprocessingDrawing" xmlns:wp="http://schemas.openxmlformats.org/drawingml/2006/wordprocessingDrawing" xmlns:w10="urn:schemas-microsoft-com:office:word" xmlns:w="http://schemas.openxmlformats.org/wordprocessingml/2006/main" xmlns:w14="http://schemas.microsoft.com/office/word/2010/wordml" xmlns:w15="http://schemas.microsoft.com/office/word/2012/wordml" xmlns:w16cex="http://schemas.microsoft.com/office/word/2018/wordml/cex" xmlns:w16cid="http://schemas.microsoft.com/office/word/2016/wordml/cid" xmlns:w16="http://schemas.microsoft.com/office/word/2018/wordml" xmlns:w16sdtdh="http://schemas.microsoft.com/office/word/2020/wordml/sdtdatahash" xmlns:w16se="http://schemas.microsoft.com/office/word/2015/wordml/symex" xmlns:wpg="http://schemas.microsoft.com/office/word/2010/wordprocessingGroup" xmlns:wpi="http://schemas.microsoft.com/office/word/2010/wordprocessingInk" xmlns:wne="http://schemas.microsoft.com/office/word/2006/wordml" xmlns:wps="http://schemas.microsoft.com/office/word/2010/wordprocessingShape" mc:Ignorable="w14 w15 w16se w16cid w16 w16cex w16sdtdh wp14">
   <w:body>
     <w:p>
       <w:pPr>
-        <w:pStyle w:val="Normal"/>
         <w:rPr>
           <w:lang w:val="en-GB"/>
         </w:rPr>
@@ -18,7 +17,6 @@
     </w:p>
     <w:p>
       <w:pPr>
-        <w:pStyle w:val="Normal"/>
         <w:rPr>
           <w:lang w:val="en-GB"/>
         </w:rPr>
@@ -32,7 +30,6 @@
     </w:p>
     <w:p>
       <w:pPr>
-        <w:pStyle w:val="Normal"/>
         <w:rPr>
           <w:lang w:val="en-GB"/>
         </w:rPr>
@@ -46,7 +43,6 @@
     </w:p>
     <w:p>
       <w:pPr>
-        <w:pStyle w:val="Normal"/>
         <w:rPr>
           <w:lang w:val="en-GB"/>
         </w:rPr>
@@ -60,7 +56,6 @@
     </w:p>
     <w:p>
       <w:pPr>
-        <w:pStyle w:val="Normal"/>
         <w:rPr>
           <w:lang w:val="en-GB"/>
         </w:rPr>
@@ -74,11 +69,17 @@
     </w:p>
     <w:p>
       <w:pPr>
-        <w:pStyle w:val="Normal"/>
-        <w:rPr>
-          <w:lang w:val="en-GB"/>
-        </w:rPr>
-      </w:pPr>
+        <w:rPr>
+          <w:lang w:val="en-GB"/>
+        </w:rPr>
+      </w:pPr>
+      <w:r>
+        <w:rPr>
+          <w:color w:val="FF0000"/>
+          <w:lang w:val="en-GB"/>
+        </w:rPr>
+        <w:t xml:space="preserve">(Selenium part_2): </w:t>
+      </w:r>
       <w:r>
         <w:rPr>
           <w:lang w:val="en-GB"/>
@@ -88,25 +89,37 @@
     </w:p>
     <w:p>
       <w:pPr>
-        <w:pStyle w:val="Normal"/>
-        <w:rPr>
-          <w:lang w:val="en-GB"/>
-        </w:rPr>
-      </w:pPr>
-      <w:r>
-        <w:rPr>
-          <w:lang w:val="en-GB"/>
-        </w:rPr>
-        <w:t>(Selenium Part 3): Here you can see our setup in action while it is scrolling down the page and saving the data.</w:t>
-      </w:r>
-    </w:p>
-    <w:p>
-      <w:pPr>
-        <w:pStyle w:val="Normal"/>
-        <w:rPr>
-          <w:lang w:val="en-GB"/>
-        </w:rPr>
-      </w:pPr>
+        <w:rPr>
+          <w:lang w:val="en-GB"/>
+        </w:rPr>
+      </w:pPr>
+      <w:r>
+        <w:rPr>
+          <w:color w:val="000000" w:themeColor="text1"/>
+          <w:lang w:val="en-GB"/>
+        </w:rPr>
+        <w:t xml:space="preserve">(Selenium Part 3): </w:t>
+      </w:r>
+      <w:r>
+        <w:rPr>
+          <w:lang w:val="en-GB"/>
+        </w:rPr>
+        <w:t>Here you can see our setup in action while it is scrolling down the page and saving the data.</w:t>
+      </w:r>
+    </w:p>
+    <w:p>
+      <w:pPr>
+        <w:rPr>
+          <w:lang w:val="en-GB"/>
+        </w:rPr>
+      </w:pPr>
+      <w:r>
+        <w:rPr>
+          <w:color w:val="FF0000"/>
+          <w:lang w:val="en-GB"/>
+        </w:rPr>
+        <w:t xml:space="preserve">(Evaluation of the database): </w:t>
+      </w:r>
       <w:r>
         <w:rPr>
           <w:lang w:val="en-GB"/>
@@ -116,21 +129,54 @@
     </w:p>
     <w:p>
       <w:pPr>
-        <w:pStyle w:val="Normal"/>
-        <w:rPr>
-          <w:lang w:val="en-GB"/>
-        </w:rPr>
-      </w:pPr>
-      <w:r>
-        <w:rPr>
-          <w:lang w:val="en-GB"/>
-        </w:rPr>
-        <w:t>For every politician we created an own CSV-file containing the username, post date, text of the tweet, the number of replies, retweets and likes. From these files we created several numpy arrays for training and testing, in which we deleted all retweets to guarantee that all texts were written by the politician.</w:t>
-      </w:r>
-    </w:p>
-    <w:p>
-      <w:pPr>
-        <w:pStyle w:val="Normal"/>
+        <w:rPr>
+          <w:lang w:val="en-GB"/>
+        </w:rPr>
+      </w:pPr>
+      <w:r>
+        <w:rPr>
+          <w:color w:val="FF0000"/>
+          <w:lang w:val="en-GB"/>
+        </w:rPr>
+        <w:t xml:space="preserve">(All_Tweets_3): </w:t>
+      </w:r>
+      <w:r>
+        <w:rPr>
+          <w:lang w:val="en-GB"/>
+        </w:rPr>
+        <w:t xml:space="preserve">For every politician we created an own CSV-file containing the username, </w:t>
+      </w:r>
+      <w:proofErr w:type="spellStart"/>
+      <w:r>
+        <w:rPr>
+          <w:lang w:val="en-GB"/>
+        </w:rPr>
+        <w:t>post date</w:t>
+      </w:r>
+      <w:proofErr w:type="spellEnd"/>
+      <w:r>
+        <w:rPr>
+          <w:lang w:val="en-GB"/>
+        </w:rPr>
+        <w:t xml:space="preserve">, text of the tweet, the number of replies, retweets and likes. From these files we created several </w:t>
+      </w:r>
+      <w:proofErr w:type="spellStart"/>
+      <w:r>
+        <w:rPr>
+          <w:lang w:val="en-GB"/>
+        </w:rPr>
+        <w:t>numpy</w:t>
+      </w:r>
+      <w:proofErr w:type="spellEnd"/>
+      <w:r>
+        <w:rPr>
+          <w:lang w:val="en-GB"/>
+        </w:rPr>
+        <w:t xml:space="preserve"> arrays for training and testing, in which we deleted all retweets to guarantee that all texts were written by the politician.</w:t>
+      </w:r>
+    </w:p>
+    <w:p>
+      <w:pPr>
         <w:rPr>
           <w:lang w:val="en-GB"/>
         </w:rPr>
@@ -144,35 +190,129 @@
     </w:p>
     <w:p>
       <w:pPr>
-        <w:pStyle w:val="Normal"/>
-        <w:rPr>
-          <w:lang w:val="en-GB"/>
-        </w:rPr>
-      </w:pPr>
-      <w:r>
-        <w:rPr>
-          <w:lang w:val="en-GB"/>
-        </w:rPr>
-        <w:t>(Keras_Tuner_Convusion): To tune the hyperparameters for our model we decided to use the keras tuner. The result we got was 16500 neurons for the hidden layer and a learning rate of 0.001. We then used these hyperparameters to fully train a model, which reached an accuracy of about 55%. This is quite a high value considering the relatively small differences between certain parties. To visualize the difficulties the model had with classifying the tweets, we used it to predict the party for every tweet in our test dataset. Out of these results we created the following confusion matrix. It shows that the model has the highest accuracy for identifying tweets belonging to the AfD party. Tweets from the party “Bündnis/90 die Grünen” however seem harder to classify as the model confuses a relatively large percentage with the SPD and LINKE. It also shows that the model is biased against the CSU which we already expected since there are way less tweets from the CSU in our dataset than from the other parties.</w:t>
-      </w:r>
-    </w:p>
-    <w:p>
-      <w:pPr>
-        <w:pStyle w:val="Normal"/>
-        <w:rPr>
-          <w:lang w:val="en-GB"/>
-        </w:rPr>
-      </w:pPr>
-      <w:r>
-        <w:rPr>
-          <w:lang w:val="en-GB"/>
-        </w:rPr>
-        <w:t>(LKR_Explenation_Big5_start): We were also curious how our model would respond to tweets by members of the LKR party which it had never seen before. The result is very interesting as the model can’t clearly decide to which party the LKR-tweets belong to. Looking up which political orientation the LKR has, we found out that it characterizes itself as a party of the center which matches the prediction of our model.</w:t>
-      </w:r>
-    </w:p>
-    <w:p>
-      <w:pPr>
-        <w:pStyle w:val="Normal"/>
+        <w:rPr>
+          <w:lang w:val="en-GB"/>
+        </w:rPr>
+      </w:pPr>
+      <w:r>
+        <w:rPr>
+          <w:lang w:val="en-GB"/>
+        </w:rPr>
+        <w:t>(</w:t>
+      </w:r>
+      <w:proofErr w:type="spellStart"/>
+      <w:r>
+        <w:rPr>
+          <w:lang w:val="en-GB"/>
+        </w:rPr>
+        <w:t>Keras_Tuner_Con</w:t>
+      </w:r>
+      <w:r>
+        <w:rPr>
+          <w:lang w:val="en-GB"/>
+        </w:rPr>
+        <w:t>f</w:t>
+      </w:r>
+      <w:r>
+        <w:rPr>
+          <w:lang w:val="en-GB"/>
+        </w:rPr>
+        <w:t>usion</w:t>
+      </w:r>
+      <w:proofErr w:type="spellEnd"/>
+      <w:r>
+        <w:rPr>
+          <w:lang w:val="en-GB"/>
+        </w:rPr>
+        <w:t xml:space="preserve">): To tune the hyperparameters for our model we decided to use the </w:t>
+      </w:r>
+      <w:proofErr w:type="spellStart"/>
+      <w:r>
+        <w:rPr>
+          <w:lang w:val="en-GB"/>
+        </w:rPr>
+        <w:t>keras</w:t>
+      </w:r>
+      <w:proofErr w:type="spellEnd"/>
+      <w:r>
+        <w:rPr>
+          <w:lang w:val="en-GB"/>
+        </w:rPr>
+        <w:t xml:space="preserve"> tuner. The result we got was 16500 neurons for the hidden layer and a learning rate of 0.001. We then used these hyperparameters to fully train a model, which reached an accuracy of about 55%. This is quite a high value considering the relatively small differences between certain parties. To visualize the difficulties the model had with classifying the tweets, we used it to predict the party for every tweet in our test dataset. Out of these results we created the following confusion matrix. It shows that the model has the highest accuracy for identifying tweets belonging to the </w:t>
+      </w:r>
+      <w:proofErr w:type="spellStart"/>
+      <w:r>
+        <w:rPr>
+          <w:lang w:val="en-GB"/>
+        </w:rPr>
+        <w:t>AfD</w:t>
+      </w:r>
+      <w:proofErr w:type="spellEnd"/>
+      <w:r>
+        <w:rPr>
+          <w:lang w:val="en-GB"/>
+        </w:rPr>
+        <w:t xml:space="preserve"> party. Tweets from the party “</w:t>
+      </w:r>
+      <w:proofErr w:type="spellStart"/>
+      <w:r>
+        <w:rPr>
+          <w:lang w:val="en-GB"/>
+        </w:rPr>
+        <w:t>Bündnis</w:t>
+      </w:r>
+      <w:proofErr w:type="spellEnd"/>
+      <w:r>
+        <w:rPr>
+          <w:lang w:val="en-GB"/>
+        </w:rPr>
+        <w:t xml:space="preserve">/90 die </w:t>
+      </w:r>
+      <w:proofErr w:type="spellStart"/>
+      <w:r>
+        <w:rPr>
+          <w:lang w:val="en-GB"/>
+        </w:rPr>
+        <w:t>Grünen</w:t>
+      </w:r>
+      <w:proofErr w:type="spellEnd"/>
+      <w:r>
+        <w:rPr>
+          <w:lang w:val="en-GB"/>
+        </w:rPr>
+        <w:t>” however seem harder to classify as the model confuses a relatively large percentage with the SPD and LINKE. It also shows that the model is biased against the CSU which we already expected since there are way less tweets from the CSU in our dataset than from the other parties.</w:t>
+      </w:r>
+    </w:p>
+    <w:p>
+      <w:pPr>
+        <w:rPr>
+          <w:lang w:val="en-GB"/>
+        </w:rPr>
+      </w:pPr>
+      <w:r>
+        <w:rPr>
+          <w:lang w:val="en-GB"/>
+        </w:rPr>
+        <w:lastRenderedPageBreak/>
+        <w:t xml:space="preserve">(LKR_Explenation_Big5_start): We were also curious how our model would respond to tweets by members of the LKR party which it had never seen before. The result is very interesting as the model can’t clearly decide to which party the LKR-tweets belong to. Looking up which political orientation the LKR has, we found out that it characterizes itself as a party of the </w:t>
+      </w:r>
+      <w:proofErr w:type="spellStart"/>
+      <w:r>
+        <w:rPr>
+          <w:lang w:val="en-GB"/>
+        </w:rPr>
+        <w:t>center</w:t>
+      </w:r>
+      <w:proofErr w:type="spellEnd"/>
+      <w:r>
+        <w:rPr>
+          <w:lang w:val="en-GB"/>
+        </w:rPr>
+        <w:t xml:space="preserve"> which matches the prediction of our model.</w:t>
+      </w:r>
+    </w:p>
+    <w:p>
+      <w:pPr>
         <w:rPr>
           <w:lang w:val="en-GB"/>
         </w:rPr>
@@ -186,7 +326,6 @@
     </w:p>
     <w:p>
       <w:pPr>
-        <w:pStyle w:val="Normal"/>
         <w:rPr>
           <w:lang w:val="en-GB"/>
         </w:rPr>
@@ -200,60 +339,107 @@
     </w:p>
     <w:p>
       <w:pPr>
-        <w:pStyle w:val="Normal"/>
-        <w:rPr>
-          <w:lang w:val="en-GB"/>
-        </w:rPr>
-      </w:pPr>
-      <w:r>
-        <w:rPr>
-          <w:lang w:val="en-GB"/>
-        </w:rPr>
-        <w:t xml:space="preserve">(Tokenizer):  </w:t>
-      </w:r>
-      <w:r>
-        <w:rPr>
-          <w:lang w:val="en-GB"/>
-        </w:rPr>
-        <w:t>To use this model, we had to create our own tokenizer for German words since the TensorFlow tutorial only provided a Portuguese and English tokenizer. We modified the code from the tutorial to work for our dataset and save the tokenizer for later use. The translation model itself is a transformer model using multi-head attention as it’s core principle. After training the model for one day we got the following results for our test sentences. As you can see the model did improve slightly over time but we didn’t have strong enough hardware available to train it to a usable degree. Considering that a good translation is the foundation for the rest of our project, we decided to use google translate for translating purposes instead.</w:t>
-      </w:r>
-    </w:p>
-    <w:p>
-      <w:pPr>
-        <w:pStyle w:val="Normal"/>
-        <w:rPr>
-          <w:lang w:val="en-GB"/>
-        </w:rPr>
-      </w:pPr>
-      <w:r>
-        <w:rPr>
-          <w:lang w:val="en-GB"/>
-        </w:rPr>
-        <w:t xml:space="preserve">(Google_translate): As our database contains over 250000 tweets and google translate only supports translating files up to 10MB this turned out to be very time consuming. We had to split the data into 15 files with nearly 10MB and translate them one by one. During this process, we noticed that we were only able to translate .docx files even though google translate claims to support .txt files up to 10MB. During our attempts, our network got blocked by google so we had to use TOR to continue our translations. We also considered using deepl but the limited access made it impractical for our use case. </w:t>
-      </w:r>
-    </w:p>
-    <w:p>
-      <w:pPr>
-        <w:pStyle w:val="Normal"/>
-        <w:rPr>
-          <w:lang w:val="en-GB"/>
-        </w:rPr>
-      </w:pPr>
-      <w:r>
-        <w:rPr>
-          <w:lang w:val="en-GB"/>
-        </w:rPr>
-      </w:r>
-    </w:p>
-    <w:p>
-      <w:pPr>
-        <w:pStyle w:val="Normal"/>
-        <w:rPr>
-          <w:lang w:val="en-GB"/>
-        </w:rPr>
-      </w:pPr>
-      <w:r>
-        <w:rPr>
+        <w:rPr>
+          <w:lang w:val="en-GB"/>
+        </w:rPr>
+      </w:pPr>
+      <w:r>
+        <w:rPr>
+          <w:lang w:val="en-GB"/>
+        </w:rPr>
+        <w:t>(Tokenizer):  To use this model, we had to create our own tokenizer for German words since the TensorFlow tutorial only provided a Portuguese and English tokenizer. We modified the code from the tutorial to work for our dataset and save the tokenizer for later use.</w:t>
+      </w:r>
+    </w:p>
+    <w:p>
+      <w:pPr>
+        <w:rPr>
+          <w:lang w:val="en-GB"/>
+        </w:rPr>
+      </w:pPr>
+      <w:r>
+        <w:rPr>
+          <w:lang w:val="en-GB"/>
+        </w:rPr>
+        <w:t>(</w:t>
+      </w:r>
+      <w:proofErr w:type="spellStart"/>
+      <w:r>
+        <w:rPr>
+          <w:lang w:val="en-GB"/>
+        </w:rPr>
+        <w:t>Translation_results</w:t>
+      </w:r>
+      <w:proofErr w:type="spellEnd"/>
+      <w:r>
+        <w:rPr>
+          <w:lang w:val="en-GB"/>
+        </w:rPr>
+        <w:t xml:space="preserve">): </w:t>
+      </w:r>
+      <w:r>
+        <w:rPr>
+          <w:lang w:val="en-GB"/>
+        </w:rPr>
+        <w:t>The translation model itself is a transformer model using multi-head attention as its core principle. After training the model for one day we got the following results for our test sentences. As you can see the model did improve slightly over time but we didn’t have strong enough hardware available to train it to a usable degree. Considering that a good translation is the foundation for the rest of our project, we decided to use google translate for translating purposes instead.</w:t>
+      </w:r>
+    </w:p>
+    <w:p>
+      <w:pPr>
+        <w:rPr>
+          <w:lang w:val="en-GB"/>
+        </w:rPr>
+      </w:pPr>
+      <w:r>
+        <w:rPr>
+          <w:lang w:val="en-GB"/>
+        </w:rPr>
+        <w:t>(</w:t>
+      </w:r>
+      <w:proofErr w:type="spellStart"/>
+      <w:r>
+        <w:rPr>
+          <w:lang w:val="en-GB"/>
+        </w:rPr>
+        <w:t>Google_translate</w:t>
+      </w:r>
+      <w:proofErr w:type="spellEnd"/>
+      <w:r>
+        <w:rPr>
+          <w:lang w:val="en-GB"/>
+        </w:rPr>
+        <w:t xml:space="preserve">): As our database contains over 250000 tweets and google translate only supports translating files up to 10MB this turned out to be very time consuming. We had to split the data into 15 files with nearly 10MB and translate them one by one. During this process, we noticed that we were only able to translate .docx files even though google translate claims to support .txt files up to 10MB. During our attempts, our network got blocked by google so we had to use TOR to continue our translations. We also considered using </w:t>
+      </w:r>
+      <w:proofErr w:type="spellStart"/>
+      <w:r>
+        <w:rPr>
+          <w:lang w:val="en-GB"/>
+        </w:rPr>
+        <w:t>deepl</w:t>
+      </w:r>
+      <w:proofErr w:type="spellEnd"/>
+      <w:r>
+        <w:rPr>
+          <w:lang w:val="en-GB"/>
+        </w:rPr>
+        <w:t xml:space="preserve"> but the limited access made it impractical for our use case. </w:t>
+      </w:r>
+    </w:p>
+    <w:p>
+      <w:pPr>
+        <w:rPr>
+          <w:lang w:val="en-GB"/>
+        </w:rPr>
+      </w:pPr>
+    </w:p>
+    <w:p>
+      <w:pPr>
+        <w:rPr>
+          <w:lang w:val="en-GB"/>
+        </w:rPr>
+      </w:pPr>
+      <w:r>
+        <w:rPr>
+          <w:color w:val="FF0000"/>
           <w:lang w:val="en-GB"/>
         </w:rPr>
         <w:t xml:space="preserve">(Big5_Results): </w:t>
@@ -262,30 +448,119 @@
         <w:rPr>
           <w:lang w:val="en-GB"/>
         </w:rPr>
-        <w:t>For carrying out the big5 analysis we tried BERT models with different sizes from tensorflow-hub and trained them for 30 epochs each. As expected, the largest model we could run on our hardware performed the best</w:t>
-      </w:r>
-      <w:r>
-        <w:rPr>
-          <w:lang w:val="en-GB"/>
-        </w:rPr>
-        <w:t>.</w:t>
-      </w:r>
-    </w:p>
-    <w:p>
-      <w:pPr>
-        <w:pStyle w:val="Normal"/>
-        <w:rPr>
-          <w:lang w:val="en-GB"/>
-        </w:rPr>
-      </w:pPr>
-      <w:r>
-        <w:rPr/>
-      </w:r>
+        <w:t xml:space="preserve">For carrying out the big5 analysis we tried BERT models with different sizes from </w:t>
+      </w:r>
+      <w:proofErr w:type="spellStart"/>
+      <w:r>
+        <w:rPr>
+          <w:lang w:val="en-GB"/>
+        </w:rPr>
+        <w:t>tensorflow</w:t>
+      </w:r>
+      <w:proofErr w:type="spellEnd"/>
+      <w:r>
+        <w:rPr>
+          <w:lang w:val="en-GB"/>
+        </w:rPr>
+        <w:t>-hub and trained them for 30 epochs each. As expected, the largest model we could run on our hardware performed the best.</w:t>
+      </w:r>
+      <w:r>
+        <w:rPr>
+          <w:lang w:val="en-GB"/>
+        </w:rPr>
+        <w:t xml:space="preserve"> It has 8 hidden layers, a hidden size of 512 and 8 attention heads. </w:t>
+      </w:r>
+      <w:r>
+        <w:rPr>
+          <w:lang w:val="en-GB"/>
+        </w:rPr>
+        <w:t xml:space="preserve">We used this model for two different approaches. In the first one we trained it on the original essays dataset and in the second one we used the retranslated essays dataset which we translated with google translate to check if the big5 analysis is even possible on machine translated text. We tracked our training process with </w:t>
+      </w:r>
+      <w:proofErr w:type="spellStart"/>
+      <w:r>
+        <w:rPr>
+          <w:lang w:val="en-GB"/>
+        </w:rPr>
+        <w:t>tensorboard</w:t>
+      </w:r>
+      <w:proofErr w:type="spellEnd"/>
+      <w:r>
+        <w:rPr>
+          <w:lang w:val="en-GB"/>
+        </w:rPr>
+        <w:t xml:space="preserve"> which shows that both models stopped improving </w:t>
+      </w:r>
+      <w:r>
+        <w:rPr>
+          <w:lang w:val="en-GB"/>
+        </w:rPr>
+        <w:t xml:space="preserve">their validation accuracy </w:t>
+      </w:r>
+      <w:r>
+        <w:rPr>
+          <w:lang w:val="en-GB"/>
+        </w:rPr>
+        <w:t xml:space="preserve">after </w:t>
+      </w:r>
+      <w:r>
+        <w:rPr>
+          <w:lang w:val="en-GB"/>
+        </w:rPr>
+        <w:t xml:space="preserve">7 </w:t>
+      </w:r>
+      <w:r>
+        <w:rPr>
+          <w:lang w:val="en-GB"/>
+        </w:rPr>
+        <w:t>epochs.</w:t>
+      </w:r>
+    </w:p>
+    <w:p>
+      <w:pPr>
+        <w:rPr>
+          <w:lang w:val="en-GB"/>
+        </w:rPr>
+      </w:pPr>
+      <w:proofErr w:type="spellStart"/>
+      <w:r>
+        <w:rPr>
+          <w:color w:val="FF0000"/>
+          <w:lang w:val="en-GB"/>
+        </w:rPr>
+        <w:t>Tensorflow_graphic</w:t>
+      </w:r>
+      <w:proofErr w:type="spellEnd"/>
+      <w:r>
+        <w:rPr>
+          <w:color w:val="FF0000"/>
+          <w:lang w:val="en-GB"/>
+        </w:rPr>
+        <w:t xml:space="preserve">: </w:t>
+      </w:r>
+      <w:r>
+        <w:rPr>
+          <w:lang w:val="en-GB"/>
+        </w:rPr>
+        <w:t>For comparing these two models, we tested both of them with the test datasets from the original essays dataset and the retranslated one. The following table contains our results:</w:t>
+      </w:r>
+    </w:p>
+    <w:p>
+      <w:pPr>
+        <w:rPr>
+          <w:lang w:val="en-GB"/>
+        </w:rPr>
+      </w:pPr>
+    </w:p>
+    <w:p>
+      <w:pPr>
+        <w:rPr>
+          <w:lang w:val="en-GB"/>
+        </w:rPr>
+      </w:pPr>
     </w:p>
     <w:tbl>
       <w:tblPr>
         <w:tblW w:w="9026" w:type="dxa"/>
-        <w:jc w:val="left"/>
         <w:tblInd w:w="-5" w:type="dxa"/>
         <w:tblLayout w:type="fixed"/>
         <w:tblCellMar>
@@ -294,6 +569,7 @@
           <w:bottom w:w="55" w:type="dxa"/>
           <w:right w:w="55" w:type="dxa"/>
         </w:tblCellMar>
+        <w:tblLook w:val="04A0" w:firstRow="1" w:lastRow="0" w:firstColumn="1" w:lastColumn="0" w:noHBand="0" w:noVBand="1"/>
       </w:tblPr>
       <w:tblGrid>
         <w:gridCol w:w="3008"/>
@@ -301,7 +577,6 @@
         <w:gridCol w:w="3009"/>
       </w:tblGrid>
       <w:tr>
-        <w:trPr/>
         <w:tc>
           <w:tcPr>
             <w:tcW w:w="3008" w:type="dxa"/>
@@ -314,13 +589,10 @@
           <w:p>
             <w:pPr>
               <w:pStyle w:val="TableContents"/>
-              <w:widowControl w:val="false"/>
-              <w:spacing w:before="0" w:after="160"/>
-              <w:rPr/>
+              <w:rPr>
+                <w:lang w:val="en-GB"/>
+              </w:rPr>
             </w:pPr>
-            <w:r>
-              <w:rPr/>
-            </w:r>
           </w:p>
         </w:tc>
         <w:tc>
@@ -335,10 +607,7 @@
           <w:p>
             <w:pPr>
               <w:pStyle w:val="TableContents"/>
-              <w:widowControl w:val="false"/>
-              <w:spacing w:before="0" w:after="160"/>
               <w:rPr>
-                <w:b/>
                 <w:b/>
                 <w:bCs/>
               </w:rPr>
@@ -365,10 +634,7 @@
           <w:p>
             <w:pPr>
               <w:pStyle w:val="TableContents"/>
-              <w:widowControl w:val="false"/>
-              <w:spacing w:before="0" w:after="160"/>
               <w:rPr>
-                <w:b/>
                 <w:b/>
                 <w:bCs/>
               </w:rPr>
@@ -384,7 +650,6 @@
         </w:tc>
       </w:tr>
       <w:tr>
-        <w:trPr/>
         <w:tc>
           <w:tcPr>
             <w:tcW w:w="3008" w:type="dxa"/>
@@ -396,10 +661,7 @@
           <w:p>
             <w:pPr>
               <w:pStyle w:val="TableContents"/>
-              <w:widowControl w:val="false"/>
-              <w:spacing w:before="0" w:after="160"/>
               <w:rPr>
-                <w:b/>
                 <w:b/>
                 <w:bCs/>
               </w:rPr>
@@ -424,24 +686,9 @@
           <w:p>
             <w:pPr>
               <w:pStyle w:val="TableContents"/>
-              <w:widowControl w:val="false"/>
-              <w:spacing w:before="0" w:after="160"/>
-              <w:rPr/>
             </w:pPr>
             <w:r>
-              <w:rPr/>
-              <w:t>0.82</w:t>
-            </w:r>
-            <w:r>
-              <w:rPr>
-                <w:rFonts w:eastAsia="Calibri" w:cs="Arial" w:cstheme="minorBidi" w:eastAsiaTheme="minorHAnsi"/>
-                <w:color w:val="auto"/>
-                <w:kern w:val="0"/>
-                <w:sz w:val="22"/>
-                <w:szCs w:val="22"/>
-                <w:lang w:val="de-DE" w:eastAsia="en-US" w:bidi="ar-SA"/>
-              </w:rPr>
-              <w:t>7</w:t>
+              <w:t>0.827</w:t>
             </w:r>
           </w:p>
         </w:tc>
@@ -457,31 +704,14 @@
           <w:p>
             <w:pPr>
               <w:pStyle w:val="TableContents"/>
-              <w:widowControl w:val="false"/>
-              <w:suppressLineNumbers/>
-              <w:spacing w:before="0" w:after="160"/>
-              <w:rPr/>
             </w:pPr>
             <w:r>
-              <w:rPr/>
-              <w:t>0.</w:t>
-            </w:r>
-            <w:r>
-              <w:rPr>
-                <w:rFonts w:eastAsia="Calibri" w:cs="Arial" w:cstheme="minorBidi" w:eastAsiaTheme="minorHAnsi"/>
-                <w:color w:val="auto"/>
-                <w:kern w:val="0"/>
-                <w:sz w:val="22"/>
-                <w:szCs w:val="22"/>
-                <w:lang w:val="de-DE" w:eastAsia="en-US" w:bidi="ar-SA"/>
-              </w:rPr>
-              <w:t>688</w:t>
+              <w:t>0.688</w:t>
             </w:r>
           </w:p>
         </w:tc>
       </w:tr>
       <w:tr>
-        <w:trPr/>
         <w:tc>
           <w:tcPr>
             <w:tcW w:w="3008" w:type="dxa"/>
@@ -493,10 +723,7 @@
           <w:p>
             <w:pPr>
               <w:pStyle w:val="TableContents"/>
-              <w:widowControl w:val="false"/>
-              <w:spacing w:before="0" w:after="160"/>
               <w:rPr>
-                <w:b/>
                 <w:b/>
                 <w:bCs/>
               </w:rPr>
@@ -521,13 +748,8 @@
           <w:p>
             <w:pPr>
               <w:pStyle w:val="TableContents"/>
-              <w:widowControl w:val="false"/>
-              <w:suppressLineNumbers/>
-              <w:spacing w:before="0" w:after="160"/>
-              <w:rPr/>
             </w:pPr>
             <w:r>
-              <w:rPr/>
               <w:t>0.749</w:t>
             </w:r>
           </w:p>
@@ -544,13 +766,8 @@
           <w:p>
             <w:pPr>
               <w:pStyle w:val="TableContents"/>
-              <w:widowControl w:val="false"/>
-              <w:suppressLineNumbers/>
-              <w:spacing w:before="0" w:after="160"/>
-              <w:rPr/>
             </w:pPr>
             <w:r>
-              <w:rPr/>
               <w:t>0.868</w:t>
             </w:r>
           </w:p>
@@ -559,18 +776,13 @@
     </w:tbl>
     <w:p>
       <w:pPr>
-        <w:pStyle w:val="Normal"/>
-        <w:rPr>
-          <w:lang w:val="en-GB"/>
-        </w:rPr>
-      </w:pPr>
-      <w:r>
-        <w:rPr/>
-      </w:r>
-    </w:p>
-    <w:p>
-      <w:pPr>
-        <w:pStyle w:val="Normal"/>
+        <w:rPr>
+          <w:lang w:val="en-GB"/>
+        </w:rPr>
+      </w:pPr>
+    </w:p>
+    <w:p>
+      <w:pPr>
         <w:rPr>
           <w:lang w:val="en-GB"/>
         </w:rPr>
@@ -584,34 +796,43 @@
     </w:p>
     <w:p>
       <w:pPr>
-        <w:pStyle w:val="Normal"/>
-        <w:rPr>
-          <w:lang w:val="en-GB"/>
-        </w:rPr>
-      </w:pPr>
-      <w:r>
-        <w:rPr/>
-      </w:r>
-    </w:p>
-    <w:p>
-      <w:pPr>
-        <w:pStyle w:val="Normal"/>
-        <w:rPr>
-          <w:lang w:val="en-GB"/>
-        </w:rPr>
-      </w:pPr>
-      <w:r>
-        <w:rPr>
-          <w:lang w:val="en-GB"/>
-        </w:rPr>
-        <w:t xml:space="preserve">(Saving_The_results:) Considering these results we decided to use the model trained on the retranslated data to carry out the big5 personality traits analysis. Because predicting the output of all tweets took more than one hour we decided to save the results to reuse and analyse them later. </w:t>
-      </w:r>
-    </w:p>
-    <w:p>
-      <w:pPr>
-        <w:pStyle w:val="Normal"/>
+        <w:rPr>
+          <w:lang w:val="en-GB"/>
+        </w:rPr>
+      </w:pPr>
+    </w:p>
+    <w:p>
+      <w:pPr>
+        <w:rPr>
+          <w:lang w:val="en-GB"/>
+        </w:rPr>
+      </w:pPr>
+      <w:r>
+        <w:rPr>
+          <w:lang w:val="en-GB"/>
+        </w:rPr>
+        <w:t>(</w:t>
+      </w:r>
+      <w:proofErr w:type="spellStart"/>
+      <w:r>
+        <w:rPr>
+          <w:lang w:val="en-GB"/>
+        </w:rPr>
+        <w:t>Saving_The_results</w:t>
+      </w:r>
+      <w:proofErr w:type="spellEnd"/>
+      <w:r>
+        <w:rPr>
+          <w:lang w:val="en-GB"/>
+        </w:rPr>
+        <w:t xml:space="preserve">:) Considering these results we decided to use the model trained on the retranslated data to carry out the big5 personality traits analysis. Because predicting the output of all tweets took more than one hour we decided to save the results to reuse and analyse them later. </w:t>
+      </w:r>
+    </w:p>
+    <w:p>
+      <w:pPr>
         <w:rPr>
           <w:color w:val="C9211E"/>
+          <w:lang w:val="en-GB"/>
         </w:rPr>
       </w:pPr>
       <w:r>
@@ -619,22 +840,53 @@
           <w:color w:val="C9211E"/>
           <w:lang w:val="en-GB"/>
         </w:rPr>
-        <w:t>In the first analysis step we calculated the average score of each big5 category for each party.</w:t>
-      </w:r>
-    </w:p>
-    <w:p>
-      <w:pPr>
-        <w:pStyle w:val="Normal"/>
-        <w:rPr>
-          <w:lang w:val="en-GB"/>
-        </w:rPr>
-      </w:pPr>
-      <w:r>
-        <w:rPr>
+        <w:t>(Discussion of the results)</w:t>
+      </w:r>
+    </w:p>
+    <w:p>
+      <w:pPr>
+        <w:rPr>
+          <w:lang w:val="en-GB"/>
+        </w:rPr>
+      </w:pPr>
+      <w:r>
+        <w:rPr>
+          <w:lang w:val="en-GB"/>
+        </w:rPr>
+        <w:t xml:space="preserve">In the first analysis step we calculated the </w:t>
+      </w:r>
+      <w:r>
+        <w:rPr>
+          <w:lang w:val="en-GB"/>
+        </w:rPr>
+        <w:t>arithmetic mean of the</w:t>
+      </w:r>
+      <w:r>
+        <w:rPr>
+          <w:lang w:val="en-GB"/>
+        </w:rPr>
+        <w:t xml:space="preserve"> score of each big5 category for each party</w:t>
+      </w:r>
+      <w:r>
+        <w:rPr>
+          <w:lang w:val="en-GB"/>
+        </w:rPr>
+        <w:t xml:space="preserve"> which can be seen here:</w:t>
+      </w:r>
+    </w:p>
+    <w:p>
+      <w:pPr>
+        <w:rPr>
+          <w:lang w:val="en-GB"/>
+        </w:rPr>
+      </w:pPr>
+      <w:r>
+        <w:rPr>
+          <w:noProof/>
           <w:lang w:val="en-GB"/>
         </w:rPr>
         <w:drawing>
-          <wp:anchor behindDoc="0" distT="0" distB="0" distL="0" distR="0" simplePos="0" locked="0" layoutInCell="0" allowOverlap="1" relativeHeight="2">
+          <wp:anchor distT="0" distB="0" distL="0" distR="0" simplePos="0" relativeHeight="2" behindDoc="0" locked="0" layoutInCell="0" allowOverlap="1" wp14:anchorId="1266A834" wp14:editId="074F9E7F">
             <wp:simplePos x="0" y="0"/>
             <wp:positionH relativeFrom="column">
               <wp:posOffset>2088515</wp:posOffset>
@@ -645,7 +897,7 @@
             <wp:extent cx="1895475" cy="1421765"/>
             <wp:effectExtent l="0" t="0" r="0" b="0"/>
             <wp:wrapSquare wrapText="largest"/>
-            <wp:docPr id="1" name="Image1" descr=""/>
+            <wp:docPr id="1" name="Image1"/>
             <wp:cNvGraphicFramePr>
               <a:graphicFrameLocks xmlns:a="http://schemas.openxmlformats.org/drawingml/2006/main" noChangeAspect="1"/>
             </wp:cNvGraphicFramePr>
@@ -653,13 +905,13 @@
               <a:graphicData uri="http://schemas.openxmlformats.org/drawingml/2006/picture">
                 <pic:pic xmlns:pic="http://schemas.openxmlformats.org/drawingml/2006/picture">
                   <pic:nvPicPr>
-                    <pic:cNvPr id="1" name="Image1" descr=""/>
+                    <pic:cNvPr id="1" name="Image1"/>
                     <pic:cNvPicPr>
                       <a:picLocks noChangeAspect="1" noChangeArrowheads="1"/>
                     </pic:cNvPicPr>
                   </pic:nvPicPr>
                   <pic:blipFill>
-                    <a:blip r:embed="rId2"/>
+                    <a:blip r:embed="rId5"/>
                     <a:stretch>
                       <a:fillRect/>
                     </a:stretch>
@@ -678,8 +930,14 @@
             </a:graphic>
           </wp:anchor>
         </w:drawing>
+      </w:r>
+      <w:r>
+        <w:rPr>
+          <w:noProof/>
+          <w:lang w:val="en-GB"/>
+        </w:rPr>
         <w:drawing>
-          <wp:anchor behindDoc="0" distT="0" distB="0" distL="0" distR="0" simplePos="0" locked="0" layoutInCell="0" allowOverlap="1" relativeHeight="4">
+          <wp:anchor distT="0" distB="0" distL="0" distR="0" simplePos="0" relativeHeight="4" behindDoc="0" locked="0" layoutInCell="0" allowOverlap="1" wp14:anchorId="14802C2E" wp14:editId="142BA37A">
             <wp:simplePos x="0" y="0"/>
             <wp:positionH relativeFrom="column">
               <wp:posOffset>9525</wp:posOffset>
@@ -690,7 +948,7 @@
             <wp:extent cx="1909445" cy="1431925"/>
             <wp:effectExtent l="0" t="0" r="0" b="0"/>
             <wp:wrapSquare wrapText="largest"/>
-            <wp:docPr id="2" name="Image3" descr=""/>
+            <wp:docPr id="2" name="Image3"/>
             <wp:cNvGraphicFramePr>
               <a:graphicFrameLocks xmlns:a="http://schemas.openxmlformats.org/drawingml/2006/main" noChangeAspect="1"/>
             </wp:cNvGraphicFramePr>
@@ -698,13 +956,13 @@
               <a:graphicData uri="http://schemas.openxmlformats.org/drawingml/2006/picture">
                 <pic:pic xmlns:pic="http://schemas.openxmlformats.org/drawingml/2006/picture">
                   <pic:nvPicPr>
-                    <pic:cNvPr id="2" name="Image3" descr=""/>
+                    <pic:cNvPr id="2" name="Image3"/>
                     <pic:cNvPicPr>
                       <a:picLocks noChangeAspect="1" noChangeArrowheads="1"/>
                     </pic:cNvPicPr>
                   </pic:nvPicPr>
                   <pic:blipFill>
-                    <a:blip r:embed="rId3"/>
+                    <a:blip r:embed="rId6"/>
                     <a:stretch>
                       <a:fillRect/>
                     </a:stretch>
@@ -723,8 +981,14 @@
             </a:graphic>
           </wp:anchor>
         </w:drawing>
+      </w:r>
+      <w:r>
+        <w:rPr>
+          <w:noProof/>
+          <w:lang w:val="en-GB"/>
+        </w:rPr>
         <w:drawing>
-          <wp:anchor behindDoc="0" distT="0" distB="0" distL="0" distR="0" simplePos="0" locked="0" layoutInCell="0" allowOverlap="1" relativeHeight="6">
+          <wp:anchor distT="0" distB="0" distL="0" distR="0" simplePos="0" relativeHeight="6" behindDoc="0" locked="0" layoutInCell="0" allowOverlap="1" wp14:anchorId="692B2CBA" wp14:editId="385FB842">
             <wp:simplePos x="0" y="0"/>
             <wp:positionH relativeFrom="column">
               <wp:posOffset>4184650</wp:posOffset>
@@ -735,7 +999,7 @@
             <wp:extent cx="1986280" cy="1489710"/>
             <wp:effectExtent l="0" t="0" r="0" b="0"/>
             <wp:wrapSquare wrapText="largest"/>
-            <wp:docPr id="3" name="Image5" descr=""/>
+            <wp:docPr id="3" name="Image5"/>
             <wp:cNvGraphicFramePr>
               <a:graphicFrameLocks xmlns:a="http://schemas.openxmlformats.org/drawingml/2006/main" noChangeAspect="1"/>
             </wp:cNvGraphicFramePr>
@@ -743,13 +1007,13 @@
               <a:graphicData uri="http://schemas.openxmlformats.org/drawingml/2006/picture">
                 <pic:pic xmlns:pic="http://schemas.openxmlformats.org/drawingml/2006/picture">
                   <pic:nvPicPr>
-                    <pic:cNvPr id="3" name="Image5" descr=""/>
+                    <pic:cNvPr id="3" name="Image5"/>
                     <pic:cNvPicPr>
                       <a:picLocks noChangeAspect="1" noChangeArrowheads="1"/>
                     </pic:cNvPicPr>
                   </pic:nvPicPr>
                   <pic:blipFill>
-                    <a:blip r:embed="rId4"/>
+                    <a:blip r:embed="rId7"/>
                     <a:stretch>
                       <a:fillRect/>
                     </a:stretch>
@@ -772,82 +1036,17 @@
     </w:p>
     <w:p>
       <w:pPr>
-        <w:pStyle w:val="Normal"/>
-        <w:rPr>
-          <w:lang w:val="en-GB"/>
-        </w:rPr>
-      </w:pPr>
-      <w:r>
-        <w:rPr>
-          <w:lang w:val="en-GB"/>
-        </w:rPr>
-      </w:r>
-    </w:p>
-    <w:p>
-      <w:pPr>
-        <w:pStyle w:val="Normal"/>
-        <w:rPr>
-          <w:lang w:val="en-GB"/>
-        </w:rPr>
-      </w:pPr>
-      <w:r>
-        <w:rPr>
-          <w:lang w:val="en-GB"/>
-        </w:rPr>
-      </w:r>
-    </w:p>
-    <w:p>
-      <w:pPr>
-        <w:pStyle w:val="Normal"/>
-        <w:rPr>
-          <w:lang w:val="en-GB"/>
-        </w:rPr>
-      </w:pPr>
-      <w:r>
-        <w:rPr>
-          <w:lang w:val="en-GB"/>
-        </w:rPr>
-      </w:r>
-    </w:p>
-    <w:p>
-      <w:pPr>
-        <w:pStyle w:val="Normal"/>
-        <w:rPr>
-          <w:lang w:val="en-GB"/>
-        </w:rPr>
-      </w:pPr>
-      <w:r>
-        <w:rPr>
-          <w:lang w:val="en-GB"/>
-        </w:rPr>
-      </w:r>
-    </w:p>
-    <w:p>
-      <w:pPr>
-        <w:pStyle w:val="Normal"/>
-        <w:rPr>
-          <w:lang w:val="en-GB"/>
-        </w:rPr>
-      </w:pPr>
-      <w:r>
-        <w:rPr>
-          <w:lang w:val="en-GB"/>
-        </w:rPr>
-      </w:r>
-    </w:p>
-    <w:p>
-      <w:pPr>
-        <w:pStyle w:val="Normal"/>
-        <w:rPr>
-          <w:lang w:val="en-GB"/>
-        </w:rPr>
-      </w:pPr>
-      <w:r>
-        <w:rPr>
+        <w:rPr>
+          <w:lang w:val="en-GB"/>
+        </w:rPr>
+      </w:pPr>
+      <w:r>
+        <w:rPr>
+          <w:noProof/>
           <w:lang w:val="en-GB"/>
         </w:rPr>
         <w:drawing>
-          <wp:anchor behindDoc="0" distT="0" distB="0" distL="0" distR="0" simplePos="0" locked="0" layoutInCell="0" allowOverlap="1" relativeHeight="3">
+          <wp:anchor distT="0" distB="0" distL="0" distR="0" simplePos="0" relativeHeight="3" behindDoc="0" locked="0" layoutInCell="0" allowOverlap="1" wp14:anchorId="4B2C89E7" wp14:editId="4D8EEBBB">
             <wp:simplePos x="0" y="0"/>
             <wp:positionH relativeFrom="column">
               <wp:posOffset>2540</wp:posOffset>
@@ -858,7 +1057,7 @@
             <wp:extent cx="2225675" cy="1669415"/>
             <wp:effectExtent l="0" t="0" r="0" b="0"/>
             <wp:wrapSquare wrapText="largest"/>
-            <wp:docPr id="4" name="Image2" descr=""/>
+            <wp:docPr id="4" name="Image2"/>
             <wp:cNvGraphicFramePr>
               <a:graphicFrameLocks xmlns:a="http://schemas.openxmlformats.org/drawingml/2006/main" noChangeAspect="1"/>
             </wp:cNvGraphicFramePr>
@@ -866,13 +1065,13 @@
               <a:graphicData uri="http://schemas.openxmlformats.org/drawingml/2006/picture">
                 <pic:pic xmlns:pic="http://schemas.openxmlformats.org/drawingml/2006/picture">
                   <pic:nvPicPr>
-                    <pic:cNvPr id="4" name="Image2" descr=""/>
+                    <pic:cNvPr id="4" name="Image2"/>
                     <pic:cNvPicPr>
                       <a:picLocks noChangeAspect="1" noChangeArrowheads="1"/>
                     </pic:cNvPicPr>
                   </pic:nvPicPr>
                   <pic:blipFill>
-                    <a:blip r:embed="rId5"/>
+                    <a:blip r:embed="rId8"/>
                     <a:stretch>
                       <a:fillRect/>
                     </a:stretch>
@@ -891,8 +1090,14 @@
             </a:graphic>
           </wp:anchor>
         </w:drawing>
+      </w:r>
+      <w:r>
+        <w:rPr>
+          <w:noProof/>
+          <w:lang w:val="en-GB"/>
+        </w:rPr>
         <w:drawing>
-          <wp:anchor behindDoc="0" distT="0" distB="0" distL="0" distR="0" simplePos="0" locked="0" layoutInCell="0" allowOverlap="1" relativeHeight="5">
+          <wp:anchor distT="0" distB="0" distL="0" distR="0" simplePos="0" relativeHeight="5" behindDoc="0" locked="0" layoutInCell="0" allowOverlap="1" wp14:anchorId="24A4B65C" wp14:editId="5DF4A071">
             <wp:simplePos x="0" y="0"/>
             <wp:positionH relativeFrom="column">
               <wp:posOffset>2682875</wp:posOffset>
@@ -903,7 +1108,7 @@
             <wp:extent cx="2240915" cy="1680845"/>
             <wp:effectExtent l="0" t="0" r="0" b="0"/>
             <wp:wrapSquare wrapText="largest"/>
-            <wp:docPr id="5" name="Image4" descr=""/>
+            <wp:docPr id="5" name="Image4"/>
             <wp:cNvGraphicFramePr>
               <a:graphicFrameLocks xmlns:a="http://schemas.openxmlformats.org/drawingml/2006/main" noChangeAspect="1"/>
             </wp:cNvGraphicFramePr>
@@ -911,13 +1116,13 @@
               <a:graphicData uri="http://schemas.openxmlformats.org/drawingml/2006/picture">
                 <pic:pic xmlns:pic="http://schemas.openxmlformats.org/drawingml/2006/picture">
                   <pic:nvPicPr>
-                    <pic:cNvPr id="5" name="Image4" descr=""/>
+                    <pic:cNvPr id="5" name="Image4"/>
                     <pic:cNvPicPr>
                       <a:picLocks noChangeAspect="1" noChangeArrowheads="1"/>
                     </pic:cNvPicPr>
                   </pic:nvPicPr>
                   <pic:blipFill>
-                    <a:blip r:embed="rId6"/>
+                    <a:blip r:embed="rId9"/>
                     <a:stretch>
                       <a:fillRect/>
                     </a:stretch>
@@ -940,191 +1145,163 @@
     </w:p>
     <w:p>
       <w:pPr>
-        <w:pStyle w:val="Normal"/>
-        <w:rPr>
-          <w:lang w:val="en-GB"/>
-        </w:rPr>
-      </w:pPr>
-      <w:r>
-        <w:rPr>
-          <w:lang w:val="en-GB"/>
-        </w:rPr>
-      </w:r>
-    </w:p>
-    <w:p>
-      <w:pPr>
-        <w:pStyle w:val="Normal"/>
-        <w:rPr>
-          <w:lang w:val="en-GB"/>
-        </w:rPr>
-      </w:pPr>
-      <w:r>
-        <w:rPr>
-          <w:lang w:val="en-GB"/>
-        </w:rPr>
-      </w:r>
-    </w:p>
-    <w:p>
-      <w:pPr>
-        <w:pStyle w:val="Normal"/>
-        <w:rPr>
-          <w:lang w:val="en-GB"/>
-        </w:rPr>
-      </w:pPr>
-      <w:r>
-        <w:rPr>
-          <w:lang w:val="en-GB"/>
-        </w:rPr>
-      </w:r>
-    </w:p>
-    <w:p>
-      <w:pPr>
-        <w:pStyle w:val="Normal"/>
-        <w:rPr>
-          <w:lang w:val="en-GB"/>
-        </w:rPr>
-      </w:pPr>
-      <w:r>
-        <w:rPr>
-          <w:lang w:val="en-GB"/>
-        </w:rPr>
-      </w:r>
-    </w:p>
-    <w:p>
-      <w:pPr>
-        <w:pStyle w:val="Normal"/>
-        <w:rPr>
-          <w:lang w:val="en-GB"/>
-        </w:rPr>
-      </w:pPr>
-      <w:r>
-        <w:rPr>
-          <w:lang w:val="en-GB"/>
-        </w:rPr>
-      </w:r>
-    </w:p>
-    <w:p>
-      <w:pPr>
-        <w:pStyle w:val="Normal"/>
-        <w:rPr>
-          <w:lang w:val="en-GB"/>
-        </w:rPr>
-      </w:pPr>
-      <w:r>
-        <w:rPr>
-          <w:lang w:val="en-GB"/>
-        </w:rPr>
-      </w:r>
-    </w:p>
-    <w:p>
-      <w:pPr>
-        <w:pStyle w:val="Normal"/>
-        <w:spacing w:before="0" w:after="160"/>
-        <w:rPr>
-          <w:lang w:val="en-GB"/>
-        </w:rPr>
-      </w:pPr>
-      <w:r>
-        <w:rPr>
-          <w:lang w:val="en-GB"/>
-        </w:rPr>
-        <w:t>Our result for extraversion is visualized in the following boxplot:</w:t>
-      </w:r>
-    </w:p>
-    <w:p>
-      <w:pPr>
-        <w:pStyle w:val="Normal"/>
-        <w:spacing w:before="0" w:after="160"/>
-        <w:rPr>
-          <w:lang w:val="en-GB"/>
-        </w:rPr>
-      </w:pPr>
-      <w:r>
-        <w:rPr/>
-      </w:r>
-    </w:p>
-    <w:p>
-      <w:pPr>
-        <w:pStyle w:val="Normal"/>
-        <w:spacing w:before="0" w:after="160"/>
-        <w:rPr>
-          <w:lang w:val="en-GB"/>
-        </w:rPr>
-      </w:pPr>
-      <w:r>
-        <w:rPr>
-          <w:lang w:val="en-GB"/>
-        </w:rPr>
-        <w:t xml:space="preserve">As you can see, the deviations from the mean are </w:t>
-      </w:r>
-      <w:r>
-        <w:rPr>
-          <w:rFonts w:eastAsia="Calibri" w:cs="Arial" w:cstheme="minorBidi" w:eastAsiaTheme="minorHAnsi"/>
-          <w:color w:val="auto"/>
-          <w:kern w:val="0"/>
-          <w:sz w:val="22"/>
-          <w:szCs w:val="22"/>
-          <w:lang w:val="en-GB" w:eastAsia="en-US" w:bidi="ar-SA"/>
-        </w:rPr>
-        <w:t>very</w:t>
-      </w:r>
-      <w:r>
-        <w:rPr>
-          <w:lang w:val="en-GB"/>
-        </w:rPr>
-        <w:t xml:space="preserve"> high, making </w:t>
-      </w:r>
-      <w:r>
-        <w:rPr>
-          <w:lang w:val="en-GB"/>
-        </w:rPr>
-        <w:t xml:space="preserve">our results </w:t>
-      </w:r>
-      <w:r>
-        <w:rPr>
-          <w:rFonts w:eastAsia="Calibri" w:cs="Arial" w:cstheme="minorBidi" w:eastAsiaTheme="minorHAnsi"/>
-          <w:color w:val="auto"/>
-          <w:kern w:val="0"/>
-          <w:sz w:val="22"/>
-          <w:szCs w:val="22"/>
-          <w:lang w:val="en-GB" w:eastAsia="en-US" w:bidi="ar-SA"/>
-        </w:rPr>
-        <w:t>almost</w:t>
-      </w:r>
-      <w:r>
-        <w:rPr>
-          <w:lang w:val="en-GB"/>
-        </w:rPr>
-        <w:t xml:space="preserve"> </w:t>
-      </w:r>
-      <w:r>
-        <w:rPr>
-          <w:rFonts w:eastAsia="Calibri" w:cs="Arial" w:cstheme="minorBidi" w:eastAsiaTheme="minorHAnsi"/>
-          <w:color w:val="auto"/>
-          <w:kern w:val="0"/>
-          <w:sz w:val="22"/>
-          <w:szCs w:val="22"/>
-          <w:lang w:val="en-GB" w:eastAsia="en-US" w:bidi="ar-SA"/>
-        </w:rPr>
-        <w:t>meaningless</w:t>
-      </w:r>
-      <w:r>
-        <w:rPr>
+        <w:rPr>
+          <w:lang w:val="en-GB"/>
+        </w:rPr>
+      </w:pPr>
+    </w:p>
+    <w:p>
+      <w:pPr>
+        <w:rPr>
+          <w:lang w:val="en-GB"/>
+        </w:rPr>
+      </w:pPr>
+    </w:p>
+    <w:p>
+      <w:pPr>
+        <w:rPr>
+          <w:lang w:val="en-GB"/>
+        </w:rPr>
+      </w:pPr>
+    </w:p>
+    <w:p>
+      <w:pPr>
+        <w:rPr>
+          <w:lang w:val="en-GB"/>
+        </w:rPr>
+      </w:pPr>
+    </w:p>
+    <w:p>
+      <w:pPr>
+        <w:rPr>
+          <w:lang w:val="en-GB"/>
+        </w:rPr>
+      </w:pPr>
+    </w:p>
+    <w:p>
+      <w:pPr>
+        <w:rPr>
+          <w:lang w:val="en-GB"/>
+        </w:rPr>
+      </w:pPr>
+    </w:p>
+    <w:p>
+      <w:pPr>
+        <w:rPr>
+          <w:lang w:val="en-GB"/>
+        </w:rPr>
+      </w:pPr>
+    </w:p>
+    <w:p>
+      <w:pPr>
+        <w:rPr>
+          <w:lang w:val="en-GB"/>
+        </w:rPr>
+      </w:pPr>
+    </w:p>
+    <w:p>
+      <w:pPr>
+        <w:rPr>
+          <w:lang w:val="en-GB"/>
+        </w:rPr>
+      </w:pPr>
+    </w:p>
+    <w:p>
+      <w:pPr>
+        <w:rPr>
+          <w:color w:val="FF0000"/>
+          <w:lang w:val="en-GB"/>
+        </w:rPr>
+      </w:pPr>
+    </w:p>
+    <w:p>
+      <w:pPr>
+        <w:rPr>
+          <w:color w:val="FF0000"/>
+          <w:lang w:val="en-GB"/>
+        </w:rPr>
+      </w:pPr>
+      <w:r>
+        <w:rPr>
+          <w:color w:val="FF0000"/>
+          <w:lang w:val="en-GB"/>
+        </w:rPr>
+        <w:t>(</w:t>
+      </w:r>
+      <w:proofErr w:type="spellStart"/>
+      <w:r>
+        <w:rPr>
+          <w:color w:val="FF0000"/>
+          <w:lang w:val="en-GB"/>
+        </w:rPr>
+        <w:t>Description_of_the_boxplot</w:t>
+      </w:r>
+      <w:proofErr w:type="spellEnd"/>
+      <w:r>
+        <w:rPr>
+          <w:color w:val="FF0000"/>
+          <w:lang w:val="en-GB"/>
+        </w:rPr>
+        <w:t>):</w:t>
+      </w:r>
+    </w:p>
+    <w:p>
+      <w:pPr>
+        <w:rPr>
+          <w:lang w:val="en-GB"/>
+        </w:rPr>
+      </w:pPr>
+      <w:r>
+        <w:rPr>
+          <w:lang w:val="en-GB"/>
+        </w:rPr>
+        <w:t xml:space="preserve">To test whether these </w:t>
+      </w:r>
+      <w:r>
+        <w:rPr>
+          <w:lang w:val="en-GB"/>
+        </w:rPr>
+        <w:t>differences between the mean values</w:t>
+      </w:r>
+      <w:r>
+        <w:rPr>
+          <w:lang w:val="en-GB"/>
+        </w:rPr>
+        <w:t xml:space="preserve"> are significant, we created the following boxplot for visualizing the statistical variance for one of the categories:</w:t>
+      </w:r>
+    </w:p>
+    <w:p>
+      <w:pPr>
+        <w:rPr>
+          <w:lang w:val="en-GB"/>
+        </w:rPr>
+      </w:pPr>
+      <w:r>
+        <w:rPr>
+          <w:noProof/>
           <w:lang w:val="en-GB"/>
         </w:rPr>
         <w:drawing>
-          <wp:anchor behindDoc="0" distT="0" distB="0" distL="0" distR="0" simplePos="0" locked="0" layoutInCell="0" allowOverlap="1" relativeHeight="7">
+          <wp:anchor distT="0" distB="0" distL="0" distR="0" simplePos="0" relativeHeight="7" behindDoc="1" locked="0" layoutInCell="0" allowOverlap="1" wp14:anchorId="0CBBF1A9" wp14:editId="59D2AA52">
             <wp:simplePos x="0" y="0"/>
-            <wp:positionH relativeFrom="column">
-              <wp:posOffset>21590</wp:posOffset>
+            <wp:positionH relativeFrom="margin">
+              <wp:posOffset>2726780</wp:posOffset>
             </wp:positionH>
             <wp:positionV relativeFrom="paragraph">
-              <wp:posOffset>-102235</wp:posOffset>
+              <wp:posOffset>605700</wp:posOffset>
             </wp:positionV>
-            <wp:extent cx="2900045" cy="1767205"/>
-            <wp:effectExtent l="0" t="0" r="0" b="0"/>
-            <wp:wrapSquare wrapText="largest"/>
-            <wp:docPr id="6" name="Image6" descr=""/>
+            <wp:extent cx="2901600" cy="1767600"/>
+            <wp:effectExtent l="0" t="0" r="0" b="4445"/>
+            <wp:wrapTight wrapText="largest">
+              <wp:wrapPolygon edited="0">
+                <wp:start x="0" y="0"/>
+                <wp:lineTo x="0" y="21421"/>
+                <wp:lineTo x="21416" y="21421"/>
+                <wp:lineTo x="21416" y="0"/>
+                <wp:lineTo x="0" y="0"/>
+              </wp:wrapPolygon>
+            </wp:wrapTight>
+            <wp:docPr id="6" name="Image6"/>
             <wp:cNvGraphicFramePr>
               <a:graphicFrameLocks xmlns:a="http://schemas.openxmlformats.org/drawingml/2006/main" noChangeAspect="1"/>
             </wp:cNvGraphicFramePr>
@@ -1132,13 +1309,13 @@
               <a:graphicData uri="http://schemas.openxmlformats.org/drawingml/2006/picture">
                 <pic:pic xmlns:pic="http://schemas.openxmlformats.org/drawingml/2006/picture">
                   <pic:nvPicPr>
-                    <pic:cNvPr id="6" name="Image6" descr=""/>
+                    <pic:cNvPr id="6" name="Image6"/>
                     <pic:cNvPicPr>
                       <a:picLocks noChangeAspect="1" noChangeArrowheads="1"/>
                     </pic:cNvPicPr>
                   </pic:nvPicPr>
                   <pic:blipFill>
-                    <a:blip r:embed="rId7"/>
+                    <a:blip r:embed="rId10"/>
                     <a:stretch>
                       <a:fillRect/>
                     </a:stretch>
@@ -1146,7 +1323,7 @@
                   <pic:spPr bwMode="auto">
                     <a:xfrm>
                       <a:off x="0" y="0"/>
-                      <a:ext cx="2900045" cy="1767205"/>
+                      <a:ext cx="2901600" cy="1767600"/>
                     </a:xfrm>
                     <a:prstGeom prst="rect">
                       <a:avLst/>
@@ -1155,6 +1332,12 @@
                 </pic:pic>
               </a:graphicData>
             </a:graphic>
+            <wp14:sizeRelH relativeFrom="margin">
+              <wp14:pctWidth>0</wp14:pctWidth>
+            </wp14:sizeRelH>
+            <wp14:sizeRelV relativeFrom="margin">
+              <wp14:pctHeight>0</wp14:pctHeight>
+            </wp14:sizeRelV>
           </wp:anchor>
         </w:drawing>
       </w:r>
@@ -1162,28 +1345,275 @@
         <w:rPr>
           <w:lang w:val="en-GB"/>
         </w:rPr>
+        <w:t>As you can see, the deviations from the mean are very high</w:t>
+      </w:r>
+      <w:r>
+        <w:rPr>
+          <w:lang w:val="en-GB"/>
+        </w:rPr>
+        <w:t>. We could therefore conclude that this approach does not yield meaningful results.</w:t>
+      </w:r>
+      <w:r>
+        <w:rPr>
+          <w:lang w:val="en-GB"/>
+        </w:rPr>
+        <w:t xml:space="preserve"> </w:t>
+      </w:r>
+      <w:r>
+        <w:rPr>
+          <w:lang w:val="en-GB"/>
+        </w:rPr>
+        <w:t xml:space="preserve">We are aware that a more detailed statistical analysis would be necessary to be able to </w:t>
+      </w:r>
+      <w:r>
+        <w:rPr>
+          <w:lang w:val="en-GB"/>
+        </w:rPr>
+        <w:t>draw</w:t>
+      </w:r>
+      <w:r>
+        <w:rPr>
+          <w:lang w:val="en-GB"/>
+        </w:rPr>
+        <w:t xml:space="preserve"> more profound </w:t>
+      </w:r>
+      <w:r>
+        <w:rPr>
+          <w:lang w:val="en-GB"/>
+        </w:rPr>
+        <w:t>conclusions</w:t>
+      </w:r>
+      <w:r>
+        <w:rPr>
+          <w:lang w:val="en-GB"/>
+        </w:rPr>
         <w:t>.</w:t>
       </w:r>
     </w:p>
+    <w:p>
+      <w:pPr>
+        <w:rPr>
+          <w:lang w:val="en-GB"/>
+        </w:rPr>
+      </w:pPr>
+    </w:p>
+    <w:p>
+      <w:pPr>
+        <w:rPr>
+          <w:lang w:val="en-GB"/>
+        </w:rPr>
+      </w:pPr>
+    </w:p>
+    <w:p>
+      <w:pPr>
+        <w:rPr>
+          <w:lang w:val="en-GB"/>
+        </w:rPr>
+      </w:pPr>
+    </w:p>
+    <w:p>
+      <w:pPr>
+        <w:rPr>
+          <w:lang w:val="en-GB"/>
+        </w:rPr>
+      </w:pPr>
+    </w:p>
+    <w:p>
+      <w:pPr>
+        <w:rPr>
+          <w:lang w:val="en-GB"/>
+        </w:rPr>
+      </w:pPr>
+    </w:p>
+    <w:p>
+      <w:pPr>
+        <w:rPr>
+          <w:lang w:val="en-GB"/>
+        </w:rPr>
+      </w:pPr>
+    </w:p>
+    <w:p>
+      <w:pPr>
+        <w:rPr>
+          <w:lang w:val="en-GB"/>
+        </w:rPr>
+      </w:pPr>
+    </w:p>
+    <w:p>
+      <w:pPr>
+        <w:rPr>
+          <w:lang w:val="en-GB"/>
+        </w:rPr>
+      </w:pPr>
+    </w:p>
+    <w:p>
+      <w:pPr>
+        <w:rPr>
+          <w:color w:val="FF0000"/>
+          <w:lang w:val="en-GB"/>
+        </w:rPr>
+      </w:pPr>
+      <w:r>
+        <w:rPr>
+          <w:color w:val="FF0000"/>
+          <w:lang w:val="en-GB"/>
+        </w:rPr>
+        <w:t>(</w:t>
+      </w:r>
+      <w:proofErr w:type="spellStart"/>
+      <w:r>
+        <w:rPr>
+          <w:color w:val="FF0000"/>
+          <w:lang w:val="en-GB"/>
+        </w:rPr>
+        <w:t>Discussion_of_the_policians_result</w:t>
+      </w:r>
+      <w:proofErr w:type="spellEnd"/>
+      <w:r>
+        <w:rPr>
+          <w:color w:val="FF0000"/>
+          <w:lang w:val="en-GB"/>
+        </w:rPr>
+        <w:t>)</w:t>
+      </w:r>
+      <w:r>
+        <w:rPr>
+          <w:color w:val="FF0000"/>
+          <w:lang w:val="en-GB"/>
+        </w:rPr>
+        <w:t>:</w:t>
+      </w:r>
+    </w:p>
+    <w:p>
+      <w:pPr>
+        <w:rPr>
+          <w:lang w:val="en-GB"/>
+        </w:rPr>
+      </w:pPr>
+      <w:r>
+        <w:rPr>
+          <w:lang w:val="en-GB"/>
+        </w:rPr>
+        <w:t>We also wanted to give an overview of the big5 criteria for the individual politicians. Therefore we calculated the mean for each criterium</w:t>
+      </w:r>
+      <w:r>
+        <w:rPr>
+          <w:lang w:val="en-GB"/>
+        </w:rPr>
+        <w:t xml:space="preserve"> and plotted only the outliers</w:t>
+      </w:r>
+      <w:r>
+        <w:rPr>
+          <w:lang w:val="en-GB"/>
+        </w:rPr>
+        <w:t xml:space="preserve"> which differ more than 5 percent from the mean</w:t>
+      </w:r>
+      <w:r>
+        <w:rPr>
+          <w:lang w:val="en-GB"/>
+        </w:rPr>
+        <w:t xml:space="preserve"> in order to reduce the amount of data.</w:t>
+      </w:r>
+      <w:r>
+        <w:rPr>
+          <w:lang w:val="en-GB"/>
+        </w:rPr>
+        <w:t xml:space="preserve"> Again, we are aware that the result only </w:t>
+      </w:r>
+      <w:r>
+        <w:rPr>
+          <w:lang w:val="en-GB"/>
+        </w:rPr>
+        <w:t xml:space="preserve">provides </w:t>
+      </w:r>
+      <w:r>
+        <w:rPr>
+          <w:lang w:val="en-GB"/>
+        </w:rPr>
+        <w:t>a rough overview and does not represent</w:t>
+      </w:r>
+      <w:r>
+        <w:rPr>
+          <w:lang w:val="en-GB"/>
+        </w:rPr>
+        <w:t xml:space="preserve"> a detailed analysis.</w:t>
+      </w:r>
+    </w:p>
+    <w:p>
+      <w:pPr>
+        <w:rPr>
+          <w:color w:val="C00000"/>
+          <w:lang w:val="en-GB"/>
+        </w:rPr>
+      </w:pPr>
+      <w:r>
+        <w:rPr>
+          <w:color w:val="C00000"/>
+          <w:lang w:val="en-GB"/>
+        </w:rPr>
+        <w:t>End</w:t>
+      </w:r>
+    </w:p>
+    <w:p>
+      <w:pPr>
+        <w:rPr>
+          <w:lang w:val="en-GB"/>
+        </w:rPr>
+      </w:pPr>
+      <w:r>
+        <w:rPr>
+          <w:lang w:val="en-GB"/>
+        </w:rPr>
+        <w:t>We were able to build a relatively light weight classifier for determining the party</w:t>
+      </w:r>
+      <w:r>
+        <w:rPr>
+          <w:lang w:val="en-GB"/>
+        </w:rPr>
+        <w:t>,</w:t>
+      </w:r>
+      <w:r>
+        <w:rPr>
+          <w:lang w:val="en-GB"/>
+        </w:rPr>
+        <w:t xml:space="preserve"> politicians belong to, based on their tweets. Furthermore we showed that the big5 personality traits analysis is also possible on machine translated texts which in our case even improved the classification accuracy. </w:t>
+      </w:r>
+      <w:r>
+        <w:rPr>
+          <w:lang w:val="en-GB"/>
+        </w:rPr>
+        <w:t>It was very interesting to see how well the latest methods of N</w:t>
+      </w:r>
+      <w:r>
+        <w:rPr>
+          <w:lang w:val="en-GB"/>
+        </w:rPr>
+        <w:t>atural language processing</w:t>
+      </w:r>
+      <w:r>
+        <w:rPr>
+          <w:lang w:val="en-GB"/>
+        </w:rPr>
+        <w:t xml:space="preserve"> work to analyse a large amount of complex text data. We hope you enjoyed our video.</w:t>
+      </w:r>
+    </w:p>
     <w:sectPr>
-      <w:type w:val="nextPage"/>
       <w:pgSz w:w="11906" w:h="16838"/>
-      <w:pgMar w:left="1440" w:right="1440" w:header="0" w:top="1440" w:footer="0" w:bottom="1440" w:gutter="0"/>
-      <w:pgNumType w:fmt="decimal"/>
-      <w:formProt w:val="false"/>
-      <w:textDirection w:val="lrTb"/>
-      <w:docGrid w:type="default" w:linePitch="360" w:charSpace="8192"/>
+      <w:pgMar w:top="1440" w:right="1440" w:bottom="1440" w:left="1440" w:header="0" w:footer="0" w:gutter="0"/>
+      <w:cols w:space="720"/>
+      <w:formProt w:val="0"/>
+      <w:docGrid w:linePitch="360" w:charSpace="8192"/>
     </w:sectPr>
   </w:body>
 </w:document>
 </file>
 
 <file path=word/styles.xml><?xml version="1.0" encoding="utf-8"?>
-<w:styles xmlns:w="http://schemas.openxmlformats.org/wordprocessingml/2006/main" xmlns:w14="http://schemas.microsoft.com/office/word/2010/wordml" xmlns:mc="http://schemas.openxmlformats.org/markup-compatibility/2006" mc:Ignorable="w14">
+<w:styles xmlns:mc="http://schemas.openxmlformats.org/markup-compatibility/2006" xmlns:r="http://schemas.openxmlformats.org/officeDocument/2006/relationships" xmlns:w="http://schemas.openxmlformats.org/wordprocessingml/2006/main" xmlns:w14="http://schemas.microsoft.com/office/word/2010/wordml" xmlns:w15="http://schemas.microsoft.com/office/word/2012/wordml" xmlns:w16cex="http://schemas.microsoft.com/office/word/2018/wordml/cex" xmlns:w16cid="http://schemas.microsoft.com/office/word/2016/wordml/cid" xmlns:w16="http://schemas.microsoft.com/office/word/2018/wordml" xmlns:w16sdtdh="http://schemas.microsoft.com/office/word/2020/wordml/sdtdatahash" xmlns:w16se="http://schemas.microsoft.com/office/word/2015/wordml/symex" mc:Ignorable="w14 w15 w16se w16cid w16 w16cex w16sdtdh">
   <w:docDefaults>
     <w:rPrDefault>
       <w:rPr>
-        <w:rFonts w:ascii="Calibri" w:hAnsi="Calibri" w:eastAsia="Calibri" w:cs="Arial" w:asciiTheme="minorHAnsi" w:cstheme="minorBidi" w:eastAsiaTheme="minorHAnsi" w:hAnsiTheme="minorHAnsi"/>
+        <w:rFonts w:asciiTheme="minorHAnsi" w:eastAsiaTheme="minorHAnsi" w:hAnsiTheme="minorHAnsi" w:cstheme="minorBidi"/>
         <w:sz w:val="22"/>
         <w:szCs w:val="22"/>
         <w:lang w:val="de-DE" w:eastAsia="en-US" w:bidi="ar-SA"/>
@@ -1191,21 +1621,21 @@
     </w:rPrDefault>
     <w:pPrDefault>
       <w:pPr>
-        <w:suppressAutoHyphens w:val="true"/>
+        <w:suppressAutoHyphens/>
       </w:pPr>
     </w:pPrDefault>
   </w:docDefaults>
   <w:latentStyles w:defLockedState="0" w:defUIPriority="99" w:defSemiHidden="0" w:defUnhideWhenUsed="0" w:defQFormat="0" w:count="376">
     <w:lsdException w:name="Normal" w:uiPriority="0" w:qFormat="1"/>
     <w:lsdException w:name="heading 1" w:uiPriority="9" w:qFormat="1"/>
-    <w:lsdException w:name="heading 2" w:uiPriority="9" w:semiHidden="1" w:unhideWhenUsed="1" w:qFormat="1"/>
-    <w:lsdException w:name="heading 3" w:uiPriority="9" w:semiHidden="1" w:unhideWhenUsed="1" w:qFormat="1"/>
-    <w:lsdException w:name="heading 4" w:uiPriority="9" w:semiHidden="1" w:unhideWhenUsed="1" w:qFormat="1"/>
-    <w:lsdException w:name="heading 5" w:uiPriority="9" w:semiHidden="1" w:unhideWhenUsed="1" w:qFormat="1"/>
-    <w:lsdException w:name="heading 6" w:uiPriority="9" w:semiHidden="1" w:unhideWhenUsed="1" w:qFormat="1"/>
-    <w:lsdException w:name="heading 7" w:uiPriority="9" w:semiHidden="1" w:unhideWhenUsed="1" w:qFormat="1"/>
-    <w:lsdException w:name="heading 8" w:uiPriority="9" w:semiHidden="1" w:unhideWhenUsed="1" w:qFormat="1"/>
-    <w:lsdException w:name="heading 9" w:uiPriority="9" w:semiHidden="1" w:unhideWhenUsed="1" w:qFormat="1"/>
+    <w:lsdException w:name="heading 2" w:semiHidden="1" w:uiPriority="9" w:unhideWhenUsed="1" w:qFormat="1"/>
+    <w:lsdException w:name="heading 3" w:semiHidden="1" w:uiPriority="9" w:unhideWhenUsed="1" w:qFormat="1"/>
+    <w:lsdException w:name="heading 4" w:semiHidden="1" w:uiPriority="9" w:unhideWhenUsed="1" w:qFormat="1"/>
+    <w:lsdException w:name="heading 5" w:semiHidden="1" w:uiPriority="9" w:unhideWhenUsed="1" w:qFormat="1"/>
+    <w:lsdException w:name="heading 6" w:semiHidden="1" w:uiPriority="9" w:unhideWhenUsed="1" w:qFormat="1"/>
+    <w:lsdException w:name="heading 7" w:semiHidden="1" w:uiPriority="9" w:unhideWhenUsed="1" w:qFormat="1"/>
+    <w:lsdException w:name="heading 8" w:semiHidden="1" w:uiPriority="9" w:unhideWhenUsed="1" w:qFormat="1"/>
+    <w:lsdException w:name="heading 9" w:semiHidden="1" w:uiPriority="9" w:unhideWhenUsed="1" w:qFormat="1"/>
     <w:lsdException w:name="index 1" w:semiHidden="1" w:unhideWhenUsed="1"/>
     <w:lsdException w:name="index 2" w:semiHidden="1" w:unhideWhenUsed="1"/>
     <w:lsdException w:name="index 3" w:semiHidden="1" w:unhideWhenUsed="1"/>
@@ -1215,22 +1645,22 @@
     <w:lsdException w:name="index 7" w:semiHidden="1" w:unhideWhenUsed="1"/>
     <w:lsdException w:name="index 8" w:semiHidden="1" w:unhideWhenUsed="1"/>
     <w:lsdException w:name="index 9" w:semiHidden="1" w:unhideWhenUsed="1"/>
-    <w:lsdException w:name="toc 1" w:uiPriority="39" w:semiHidden="1" w:unhideWhenUsed="1"/>
-    <w:lsdException w:name="toc 2" w:uiPriority="39" w:semiHidden="1" w:unhideWhenUsed="1"/>
-    <w:lsdException w:name="toc 3" w:uiPriority="39" w:semiHidden="1" w:unhideWhenUsed="1"/>
-    <w:lsdException w:name="toc 4" w:uiPriority="39" w:semiHidden="1" w:unhideWhenUsed="1"/>
-    <w:lsdException w:name="toc 5" w:uiPriority="39" w:semiHidden="1" w:unhideWhenUsed="1"/>
-    <w:lsdException w:name="toc 6" w:uiPriority="39" w:semiHidden="1" w:unhideWhenUsed="1"/>
-    <w:lsdException w:name="toc 7" w:uiPriority="39" w:semiHidden="1" w:unhideWhenUsed="1"/>
-    <w:lsdException w:name="toc 8" w:uiPriority="39" w:semiHidden="1" w:unhideWhenUsed="1"/>
-    <w:lsdException w:name="toc 9" w:uiPriority="39" w:semiHidden="1" w:unhideWhenUsed="1"/>
+    <w:lsdException w:name="toc 1" w:semiHidden="1" w:uiPriority="39" w:unhideWhenUsed="1"/>
+    <w:lsdException w:name="toc 2" w:semiHidden="1" w:uiPriority="39" w:unhideWhenUsed="1"/>
+    <w:lsdException w:name="toc 3" w:semiHidden="1" w:uiPriority="39" w:unhideWhenUsed="1"/>
+    <w:lsdException w:name="toc 4" w:semiHidden="1" w:uiPriority="39" w:unhideWhenUsed="1"/>
+    <w:lsdException w:name="toc 5" w:semiHidden="1" w:uiPriority="39" w:unhideWhenUsed="1"/>
+    <w:lsdException w:name="toc 6" w:semiHidden="1" w:uiPriority="39" w:unhideWhenUsed="1"/>
+    <w:lsdException w:name="toc 7" w:semiHidden="1" w:uiPriority="39" w:unhideWhenUsed="1"/>
+    <w:lsdException w:name="toc 8" w:semiHidden="1" w:uiPriority="39" w:unhideWhenUsed="1"/>
+    <w:lsdException w:name="toc 9" w:semiHidden="1" w:uiPriority="39" w:unhideWhenUsed="1"/>
     <w:lsdException w:name="Normal Indent" w:semiHidden="1" w:unhideWhenUsed="1"/>
     <w:lsdException w:name="footnote text" w:semiHidden="1" w:unhideWhenUsed="1"/>
     <w:lsdException w:name="annotation text" w:semiHidden="1" w:unhideWhenUsed="1"/>
     <w:lsdException w:name="header" w:semiHidden="1" w:unhideWhenUsed="1"/>
     <w:lsdException w:name="footer" w:semiHidden="1" w:unhideWhenUsed="1"/>
     <w:lsdException w:name="index heading" w:semiHidden="1" w:unhideWhenUsed="1"/>
-    <w:lsdException w:name="caption" w:uiPriority="35" w:semiHidden="1" w:unhideWhenUsed="1" w:qFormat="1"/>
+    <w:lsdException w:name="caption" w:semiHidden="1" w:uiPriority="35" w:unhideWhenUsed="1" w:qFormat="1"/>
     <w:lsdException w:name="table of figures" w:semiHidden="1" w:unhideWhenUsed="1"/>
     <w:lsdException w:name="envelope address" w:semiHidden="1" w:unhideWhenUsed="1"/>
     <w:lsdException w:name="envelope return" w:semiHidden="1" w:unhideWhenUsed="1"/>
@@ -1261,7 +1691,7 @@
     <w:lsdException w:name="Title" w:uiPriority="10" w:qFormat="1"/>
     <w:lsdException w:name="Closing" w:semiHidden="1" w:unhideWhenUsed="1"/>
     <w:lsdException w:name="Signature" w:semiHidden="1" w:unhideWhenUsed="1"/>
-    <w:lsdException w:name="Default Paragraph Font" w:uiPriority="1" w:semiHidden="1" w:unhideWhenUsed="1"/>
+    <w:lsdException w:name="Default Paragraph Font" w:semiHidden="1" w:uiPriority="1" w:unhideWhenUsed="1"/>
     <w:lsdException w:name="Body Text" w:semiHidden="1" w:unhideWhenUsed="1"/>
     <w:lsdException w:name="Body Text Indent" w:semiHidden="1" w:unhideWhenUsed="1"/>
     <w:lsdException w:name="List Continue" w:semiHidden="1" w:unhideWhenUsed="1"/>
@@ -1461,8 +1891,8 @@
     <w:lsdException w:name="Subtle Reference" w:uiPriority="31" w:qFormat="1"/>
     <w:lsdException w:name="Intense Reference" w:uiPriority="32" w:qFormat="1"/>
     <w:lsdException w:name="Book Title" w:uiPriority="33" w:qFormat="1"/>
-    <w:lsdException w:name="Bibliography" w:uiPriority="37" w:semiHidden="1" w:unhideWhenUsed="1"/>
-    <w:lsdException w:name="TOC Heading" w:uiPriority="39" w:semiHidden="1" w:unhideWhenUsed="1" w:qFormat="1"/>
+    <w:lsdException w:name="Bibliography" w:semiHidden="1" w:uiPriority="37" w:unhideWhenUsed="1"/>
+    <w:lsdException w:name="TOC Heading" w:semiHidden="1" w:uiPriority="39" w:unhideWhenUsed="1" w:qFormat="1"/>
     <w:lsdException w:name="Plain Table 1" w:uiPriority="41"/>
     <w:lsdException w:name="Plain Table 2" w:uiPriority="42"/>
     <w:lsdException w:name="Plain Table 3" w:uiPriority="43"/>
@@ -1573,67 +2003,72 @@
     <w:lsdException w:name="Unresolved Mention" w:semiHidden="1" w:unhideWhenUsed="1"/>
     <w:lsdException w:name="Smart Link" w:semiHidden="1" w:unhideWhenUsed="1"/>
   </w:latentStyles>
-  <w:style w:type="paragraph" w:styleId="Normal" w:default="1">
+  <w:style w:type="paragraph" w:default="1" w:styleId="Standard">
     <w:name w:val="Normal"/>
     <w:qFormat/>
     <w:pPr>
-      <w:widowControl/>
-      <w:suppressAutoHyphens w:val="true"/>
-      <w:bidi w:val="0"/>
-      <w:spacing w:lineRule="auto" w:line="259" w:before="0" w:after="160"/>
-      <w:jc w:val="left"/>
+      <w:spacing w:after="160" w:line="259" w:lineRule="auto"/>
     </w:pPr>
-    <w:rPr>
-      <w:rFonts w:ascii="Calibri" w:hAnsi="Calibri" w:eastAsia="Calibri" w:cs="Arial" w:asciiTheme="minorHAnsi" w:cstheme="minorBidi" w:eastAsiaTheme="minorHAnsi" w:hAnsiTheme="minorHAnsi"/>
-      <w:color w:val="auto"/>
-      <w:kern w:val="0"/>
-      <w:sz w:val="22"/>
-      <w:szCs w:val="22"/>
-      <w:lang w:val="de-DE" w:eastAsia="en-US" w:bidi="ar-SA"/>
-    </w:rPr>
   </w:style>
-  <w:style w:type="character" w:styleId="DefaultParagraphFont" w:default="1">
+  <w:style w:type="character" w:default="1" w:styleId="Absatz-Standardschriftart">
     <w:name w:val="Default Paragraph Font"/>
     <w:uiPriority w:val="1"/>
     <w:semiHidden/>
     <w:unhideWhenUsed/>
-    <w:qFormat/>
-    <w:rPr/>
   </w:style>
-  <w:style w:type="paragraph" w:styleId="Heading" w:customStyle="1">
+  <w:style w:type="table" w:default="1" w:styleId="NormaleTabelle">
+    <w:name w:val="Normal Table"/>
+    <w:uiPriority w:val="99"/>
+    <w:semiHidden/>
+    <w:unhideWhenUsed/>
+    <w:tblPr>
+      <w:tblInd w:w="0" w:type="dxa"/>
+      <w:tblCellMar>
+        <w:top w:w="0" w:type="dxa"/>
+        <w:left w:w="108" w:type="dxa"/>
+        <w:bottom w:w="0" w:type="dxa"/>
+        <w:right w:w="108" w:type="dxa"/>
+      </w:tblCellMar>
+    </w:tblPr>
+  </w:style>
+  <w:style w:type="numbering" w:default="1" w:styleId="KeineListe">
+    <w:name w:val="No List"/>
+    <w:uiPriority w:val="99"/>
+    <w:semiHidden/>
+    <w:unhideWhenUsed/>
+  </w:style>
+  <w:style w:type="paragraph" w:customStyle="1" w:styleId="Heading">
     <w:name w:val="Heading"/>
-    <w:basedOn w:val="Normal"/>
-    <w:next w:val="TextBody"/>
+    <w:basedOn w:val="Standard"/>
+    <w:next w:val="Textkrper"/>
     <w:qFormat/>
     <w:pPr>
-      <w:keepNext w:val="true"/>
+      <w:keepNext/>
       <w:spacing w:before="240" w:after="120"/>
     </w:pPr>
     <w:rPr>
-      <w:rFonts w:ascii="Liberation Sans" w:hAnsi="Liberation Sans" w:eastAsia="Source Han Sans CN" w:cs="Noto Sans Devanagari"/>
+      <w:rFonts w:ascii="Liberation Sans" w:eastAsia="Source Han Sans CN" w:hAnsi="Liberation Sans" w:cs="Noto Sans Devanagari"/>
       <w:sz w:val="28"/>
       <w:szCs w:val="28"/>
     </w:rPr>
   </w:style>
-  <w:style w:type="paragraph" w:styleId="TextBody">
+  <w:style w:type="paragraph" w:styleId="Textkrper">
     <w:name w:val="Body Text"/>
-    <w:basedOn w:val="Normal"/>
+    <w:basedOn w:val="Standard"/>
     <w:pPr>
-      <w:spacing w:lineRule="auto" w:line="276" w:before="0" w:after="140"/>
+      <w:spacing w:after="140" w:line="276" w:lineRule="auto"/>
     </w:pPr>
-    <w:rPr/>
   </w:style>
-  <w:style w:type="paragraph" w:styleId="List">
+  <w:style w:type="paragraph" w:styleId="Liste">
     <w:name w:val="List"/>
-    <w:basedOn w:val="TextBody"/>
-    <w:pPr/>
+    <w:basedOn w:val="Textkrper"/>
     <w:rPr>
       <w:rFonts w:cs="Noto Sans Devanagari"/>
     </w:rPr>
   </w:style>
-  <w:style w:type="paragraph" w:styleId="Caption">
-    <w:name w:val="Caption"/>
-    <w:basedOn w:val="Normal"/>
+  <w:style w:type="paragraph" w:styleId="Beschriftung">
+    <w:name w:val="caption"/>
+    <w:basedOn w:val="Standard"/>
     <w:qFormat/>
     <w:pPr>
       <w:suppressLineNumbers/>
@@ -1647,9 +2082,9 @@
       <w:szCs w:val="24"/>
     </w:rPr>
   </w:style>
-  <w:style w:type="paragraph" w:styleId="Index" w:customStyle="1">
+  <w:style w:type="paragraph" w:customStyle="1" w:styleId="Index">
     <w:name w:val="Index"/>
-    <w:basedOn w:val="Normal"/>
+    <w:basedOn w:val="Standard"/>
     <w:qFormat/>
     <w:pPr>
       <w:suppressLineNumbers/>
@@ -1658,52 +2093,14 @@
       <w:rFonts w:cs="Noto Sans Devanagari"/>
     </w:rPr>
   </w:style>
-  <w:style w:type="paragraph" w:styleId="Caption1">
-    <w:name w:val="caption"/>
-    <w:basedOn w:val="Normal"/>
+  <w:style w:type="paragraph" w:customStyle="1" w:styleId="TableContents">
+    <w:name w:val="Table Contents"/>
+    <w:basedOn w:val="Standard"/>
     <w:qFormat/>
     <w:pPr>
-      <w:suppressLineNumbers/>
-      <w:spacing w:before="120" w:after="120"/>
-    </w:pPr>
-    <w:rPr>
-      <w:rFonts w:cs="Noto Sans Devanagari"/>
-      <w:i/>
-      <w:iCs/>
-      <w:sz w:val="24"/>
-      <w:szCs w:val="24"/>
-    </w:rPr>
-  </w:style>
-  <w:style w:type="paragraph" w:styleId="TableContents">
-    <w:name w:val="Table Contents"/>
-    <w:basedOn w:val="Normal"/>
-    <w:qFormat/>
-    <w:pPr>
-      <w:widowControl w:val="false"/>
+      <w:widowControl w:val="0"/>
       <w:suppressLineNumbers/>
     </w:pPr>
-    <w:rPr/>
-  </w:style>
-  <w:style w:type="numbering" w:styleId="NoList" w:default="1">
-    <w:name w:val="No List"/>
-    <w:uiPriority w:val="99"/>
-    <w:semiHidden/>
-    <w:unhideWhenUsed/>
-    <w:qFormat/>
-  </w:style>
-  <w:style w:type="table" w:default="1" w:styleId="NormaleTabelle">
-    <w:name w:val="Normal Table"/>
-    <w:uiPriority w:val="99"/>
-    <w:semiHidden/>
-    <w:unhideWhenUsed/>
-    <w:tblPr>
-      <w:tblCellMar>
-        <w:top w:w="0" w:type="dxa"/>
-        <w:left w:w="108" w:type="dxa"/>
-        <w:bottom w:w="0" w:type="dxa"/>
-        <w:right w:w="108" w:type="dxa"/>
-      </w:tblCellMar>
-    </w:tblPr>
   </w:style>
 </w:styles>
 </file>

</xml_diff>